<commit_message>
added code for population, area, pct and started scaling output appropriately eg per 100000 head. Start on first chloropleth for area but teething issues re legend and managing outliers.
</commit_message>
<xml_diff>
--- a/output/Drafts/21_03_19_Methods.docx
+++ b/output/Drafts/21_03_19_Methods.docx
@@ -228,6 +228,30 @@
           <w:sz w:val="24"/>
           <w:lang w:val="en-GB"/>
         </w:rPr>
+        <w:t xml:space="preserve"> </w:t>
+      </w:r>
+      <w:r>
+        <w:rPr>
+          <w:rFonts w:ascii="Arial;Arial MSFontService;sans-serif" w:hAnsi="Arial;Arial MSFontService;sans-serif"/>
+          <w:b w:val="false"/>
+          <w:i w:val="false"/>
+          <w:caps w:val="false"/>
+          <w:smallCaps w:val="false"/>
+          <w:sz w:val="24"/>
+          <w:lang w:val="en-GB"/>
+        </w:rPr>
+        <w:t xml:space="preserve">for mid 2019 </w:t>
+      </w:r>
+      <w:r>
+        <w:rPr>
+          <w:rFonts w:ascii="Arial;Arial MSFontService;sans-serif" w:hAnsi="Arial;Arial MSFontService;sans-serif"/>
+          <w:b w:val="false"/>
+          <w:i w:val="false"/>
+          <w:caps w:val="false"/>
+          <w:smallCaps w:val="false"/>
+          <w:sz w:val="24"/>
+          <w:lang w:val="en-GB"/>
+        </w:rPr>
         <w:t xml:space="preserve"> (ONS, 2020b) for London Boroughs were obtained from the Office of National Statistics.  Boundary data was imported as an</w:t>
       </w:r>
       <w:r>
@@ -307,6 +331,74 @@
       <w:r>
         <w:rPr/>
         <w:t xml:space="preserve">  </w:t>
+      </w:r>
+    </w:p>
+    <w:p>
+      <w:pPr>
+        <w:pStyle w:val="TextBody"/>
+        <w:bidi w:val="0"/>
+        <w:jc w:val="left"/>
+        <w:rPr/>
+      </w:pPr>
+      <w:r>
+        <w:rPr/>
+        <w:t>Full extent – used for ?</w:t>
+      </w:r>
+    </w:p>
+    <w:p>
+      <w:pPr>
+        <w:pStyle w:val="TextBody"/>
+        <w:bidi w:val="0"/>
+        <w:jc w:val="left"/>
+        <w:rPr/>
+      </w:pPr>
+      <w:r>
+        <w:rPr/>
+      </w:r>
+    </w:p>
+    <w:p>
+      <w:pPr>
+        <w:pStyle w:val="TextBody"/>
+        <w:bidi w:val="0"/>
+        <w:jc w:val="left"/>
+        <w:rPr/>
+      </w:pPr>
+      <w:r>
+        <w:rPr/>
+        <w:t>Clipped to coastline was used for boundaries for chloropleth and to obtain geographical area of the Boroughs (km2)  lon_LAD_boundaries_May_2020_BFC.Rds</w:t>
+      </w:r>
+    </w:p>
+    <w:p>
+      <w:pPr>
+        <w:pStyle w:val="TextBody"/>
+        <w:bidi w:val="0"/>
+        <w:jc w:val="left"/>
+        <w:rPr/>
+      </w:pPr>
+      <w:r>
+        <w:rPr/>
+      </w:r>
+    </w:p>
+    <w:p>
+      <w:pPr>
+        <w:pStyle w:val="TextBody"/>
+        <w:bidi w:val="0"/>
+        <w:jc w:val="left"/>
+        <w:rPr/>
+      </w:pPr>
+      <w:r>
+        <w:rPr/>
+      </w:r>
+    </w:p>
+    <w:p>
+      <w:pPr>
+        <w:pStyle w:val="TextBody"/>
+        <w:bidi w:val="0"/>
+        <w:jc w:val="left"/>
+        <w:rPr/>
+      </w:pPr>
+      <w:r>
+        <w:rPr/>
       </w:r>
     </w:p>
     <w:p>
@@ -735,10 +827,36 @@
         <w:bidi w:val="0"/>
         <w:jc w:val="left"/>
         <w:rPr>
+          <w:b w:val="false"/>
+          <w:b w:val="false"/>
+          <w:bCs w:val="false"/>
+        </w:rPr>
+      </w:pPr>
+      <w:r>
+        <w:rPr>
+          <w:rFonts w:eastAsia="Noto Sans CJK SC" w:cs="Lohit Devanagari" w:ascii="Arial;Arial MSFontService;sans-serif" w:hAnsi="Arial;Arial MSFontService;sans-serif"/>
+          <w:b w:val="false"/>
+          <w:bCs w:val="false"/>
+          <w:i w:val="false"/>
+          <w:caps w:val="false"/>
+          <w:smallCaps w:val="false"/>
+          <w:sz w:val="24"/>
+          <w:szCs w:val="36"/>
+          <w:lang w:val="en-GB"/>
+        </w:rPr>
+        <w:t xml:space="preserve">Route network data and its associated estimated number of commuter cyclists using the network was exttacted from the Propnesity to Cycle Tool for the Greater London region (n = 69872).  It was spatially cropped to the boundaries of the London Boroughs which gave 71494 route segments.  3233 of these segments crossed one or more Borough boundaries (1 boundary was crossed by 1600 and 2 boundaries crossed by 11).  The length of each segment was calculated in metres.  The number of metres cycled for commuting was calculate by multiplying the length of the segment by the number of cyclists using that segment.  </w:t>
+      </w:r>
+    </w:p>
+    <w:p>
+      <w:pPr>
+        <w:pStyle w:val="TextBody"/>
+        <w:bidi w:val="0"/>
+        <w:jc w:val="left"/>
+        <w:rPr>
           <w:rFonts w:ascii="Arial;Arial MSFontService;sans-serif" w:hAnsi="Arial;Arial MSFontService;sans-serif" w:eastAsia="Noto Sans CJK SC" w:cs="Lohit Devanagari"/>
-          <w:b/>
-          <w:b/>
-          <w:bCs/>
+          <w:b w:val="false"/>
+          <w:b w:val="false"/>
+          <w:bCs w:val="false"/>
           <w:i w:val="false"/>
           <w:i w:val="false"/>
           <w:caps w:val="false"/>
@@ -751,238 +869,8 @@
       <w:r>
         <w:rPr>
           <w:rFonts w:eastAsia="Noto Sans CJK SC" w:cs="Lohit Devanagari" w:ascii="Arial;Arial MSFontService;sans-serif" w:hAnsi="Arial;Arial MSFontService;sans-serif"/>
-          <w:b/>
-          <w:bCs/>
-          <w:i w:val="false"/>
-          <w:caps w:val="false"/>
-          <w:smallCaps w:val="false"/>
-          <w:sz w:val="24"/>
-          <w:szCs w:val="36"/>
-          <w:lang w:val="en-GB"/>
-        </w:rPr>
-        <w:t xml:space="preserve">Route network data and its associated estimated number of commuter cyclists </w:t>
-      </w:r>
-      <w:r>
-        <w:rPr>
-          <w:rFonts w:eastAsia="Noto Sans CJK SC" w:cs="Lohit Devanagari" w:ascii="Arial;Arial MSFontService;sans-serif" w:hAnsi="Arial;Arial MSFontService;sans-serif"/>
-          <w:b/>
-          <w:bCs/>
-          <w:i w:val="false"/>
-          <w:caps w:val="false"/>
-          <w:smallCaps w:val="false"/>
-          <w:sz w:val="24"/>
-          <w:szCs w:val="36"/>
-          <w:lang w:val="en-GB"/>
-        </w:rPr>
-        <w:t xml:space="preserve">using the network </w:t>
-      </w:r>
-      <w:r>
-        <w:rPr>
-          <w:rFonts w:eastAsia="Noto Sans CJK SC" w:cs="Lohit Devanagari" w:ascii="Arial;Arial MSFontService;sans-serif" w:hAnsi="Arial;Arial MSFontService;sans-serif"/>
-          <w:b/>
-          <w:bCs/>
-          <w:i w:val="false"/>
-          <w:caps w:val="false"/>
-          <w:smallCaps w:val="false"/>
-          <w:sz w:val="24"/>
-          <w:szCs w:val="36"/>
-          <w:lang w:val="en-GB"/>
-        </w:rPr>
-        <w:t xml:space="preserve">was exttacted from the Propnesity to Cycle Tool for the </w:t>
-      </w:r>
-      <w:r>
-        <w:rPr>
-          <w:rFonts w:eastAsia="Noto Sans CJK SC" w:cs="Lohit Devanagari" w:ascii="Arial;Arial MSFontService;sans-serif" w:hAnsi="Arial;Arial MSFontService;sans-serif"/>
-          <w:b/>
-          <w:bCs/>
-          <w:i w:val="false"/>
-          <w:caps w:val="false"/>
-          <w:smallCaps w:val="false"/>
-          <w:sz w:val="24"/>
-          <w:szCs w:val="36"/>
-          <w:lang w:val="en-GB"/>
-        </w:rPr>
-        <w:t xml:space="preserve">Greater </w:t>
-      </w:r>
-      <w:r>
-        <w:rPr>
-          <w:rFonts w:eastAsia="Noto Sans CJK SC" w:cs="Lohit Devanagari" w:ascii="Arial;Arial MSFontService;sans-serif" w:hAnsi="Arial;Arial MSFontService;sans-serif"/>
-          <w:b/>
-          <w:bCs/>
-          <w:i w:val="false"/>
-          <w:caps w:val="false"/>
-          <w:smallCaps w:val="false"/>
-          <w:sz w:val="24"/>
-          <w:szCs w:val="36"/>
-          <w:lang w:val="en-GB"/>
-        </w:rPr>
-        <w:t>Lond</w:t>
-      </w:r>
-      <w:r>
-        <w:rPr>
-          <w:rFonts w:eastAsia="Noto Sans CJK SC" w:cs="Lohit Devanagari" w:ascii="Arial;Arial MSFontService;sans-serif" w:hAnsi="Arial;Arial MSFontService;sans-serif"/>
-          <w:b/>
-          <w:bCs/>
-          <w:i w:val="false"/>
-          <w:caps w:val="false"/>
-          <w:smallCaps w:val="false"/>
-          <w:sz w:val="24"/>
-          <w:szCs w:val="36"/>
-          <w:lang w:val="en-GB"/>
-        </w:rPr>
-        <w:t>o</w:t>
-      </w:r>
-      <w:r>
-        <w:rPr>
-          <w:rFonts w:eastAsia="Noto Sans CJK SC" w:cs="Lohit Devanagari" w:ascii="Arial;Arial MSFontService;sans-serif" w:hAnsi="Arial;Arial MSFontService;sans-serif"/>
-          <w:b/>
-          <w:bCs/>
-          <w:i w:val="false"/>
-          <w:caps w:val="false"/>
-          <w:smallCaps w:val="false"/>
-          <w:sz w:val="24"/>
-          <w:szCs w:val="36"/>
-          <w:lang w:val="en-GB"/>
-        </w:rPr>
-        <w:t xml:space="preserve">n region </w:t>
-      </w:r>
-      <w:r>
-        <w:rPr>
-          <w:rFonts w:eastAsia="Noto Sans CJK SC" w:cs="Lohit Devanagari" w:ascii="Arial;Arial MSFontService;sans-serif" w:hAnsi="Arial;Arial MSFontService;sans-serif"/>
-          <w:b/>
-          <w:bCs/>
-          <w:i w:val="false"/>
-          <w:caps w:val="false"/>
-          <w:smallCaps w:val="false"/>
-          <w:sz w:val="24"/>
-          <w:szCs w:val="36"/>
-          <w:lang w:val="en-GB"/>
-        </w:rPr>
-        <w:t>(n = 69872)</w:t>
-      </w:r>
-      <w:r>
-        <w:rPr>
-          <w:rFonts w:eastAsia="Noto Sans CJK SC" w:cs="Lohit Devanagari" w:ascii="Arial;Arial MSFontService;sans-serif" w:hAnsi="Arial;Arial MSFontService;sans-serif"/>
-          <w:b/>
-          <w:bCs/>
-          <w:i w:val="false"/>
-          <w:caps w:val="false"/>
-          <w:smallCaps w:val="false"/>
-          <w:sz w:val="24"/>
-          <w:szCs w:val="36"/>
-          <w:lang w:val="en-GB"/>
-        </w:rPr>
-        <w:t xml:space="preserve">.  It was spatially cropped to the boundaries of the London Boroughs which gave 71494 route segments.  3233 of these segments crossed one or more Borough boundaries (1 boundary was crossed by 1600 and 2 boundaries crossed by 11).  The length of each segment was calculated in metres.  The number of commuter cyclists using each segment was calculated.  Where segments crossed a boundary, the number of cyclists was </w:t>
-      </w:r>
-      <w:r>
-        <w:rPr>
-          <w:rFonts w:eastAsia="Noto Sans CJK SC" w:cs="Lohit Devanagari" w:ascii="Arial;Arial MSFontService;sans-serif" w:hAnsi="Arial;Arial MSFontService;sans-serif"/>
-          <w:b/>
-          <w:bCs/>
-          <w:i w:val="false"/>
-          <w:caps w:val="false"/>
-          <w:smallCaps w:val="false"/>
-          <w:sz w:val="24"/>
-          <w:szCs w:val="36"/>
-          <w:lang w:val="en-GB"/>
-        </w:rPr>
-        <w:t>apportioned</w:t>
-      </w:r>
-      <w:r>
-        <w:rPr>
-          <w:rFonts w:eastAsia="Noto Sans CJK SC" w:cs="Lohit Devanagari" w:ascii="Arial;Arial MSFontService;sans-serif" w:hAnsi="Arial;Arial MSFontService;sans-serif"/>
-          <w:b/>
-          <w:bCs/>
-          <w:i w:val="false"/>
-          <w:caps w:val="false"/>
-          <w:smallCaps w:val="false"/>
-          <w:sz w:val="24"/>
-          <w:szCs w:val="36"/>
-          <w:lang w:val="en-GB"/>
-        </w:rPr>
-        <w:t xml:space="preserve"> based on the proportion of that segment </w:t>
-      </w:r>
-      <w:r>
-        <w:rPr>
-          <w:rFonts w:eastAsia="Noto Sans CJK SC" w:cs="Lohit Devanagari" w:ascii="Arial;Arial MSFontService;sans-serif" w:hAnsi="Arial;Arial MSFontService;sans-serif"/>
-          <w:b/>
-          <w:bCs/>
-          <w:i w:val="false"/>
-          <w:caps w:val="false"/>
-          <w:smallCaps w:val="false"/>
-          <w:sz w:val="24"/>
-          <w:szCs w:val="36"/>
-          <w:lang w:val="en-GB"/>
-        </w:rPr>
-        <w:t xml:space="preserve">length </w:t>
-      </w:r>
-      <w:r>
-        <w:rPr>
-          <w:rFonts w:eastAsia="Noto Sans CJK SC" w:cs="Lohit Devanagari" w:ascii="Arial;Arial MSFontService;sans-serif" w:hAnsi="Arial;Arial MSFontService;sans-serif"/>
-          <w:b/>
-          <w:bCs/>
-          <w:i w:val="false"/>
-          <w:caps w:val="false"/>
-          <w:smallCaps w:val="false"/>
-          <w:sz w:val="24"/>
-          <w:szCs w:val="36"/>
-          <w:lang w:val="en-GB"/>
-        </w:rPr>
-        <w:t xml:space="preserve">within each Borough.   </w:t>
-      </w:r>
-      <w:r>
-        <w:rPr>
-          <w:rFonts w:eastAsia="Noto Sans CJK SC" w:cs="Lohit Devanagari" w:ascii="Arial;Arial MSFontService;sans-serif" w:hAnsi="Arial;Arial MSFontService;sans-serif"/>
-          <w:b/>
-          <w:bCs/>
-          <w:i w:val="false"/>
-          <w:caps w:val="false"/>
-          <w:smallCaps w:val="false"/>
-          <w:sz w:val="24"/>
-          <w:szCs w:val="36"/>
-          <w:lang w:val="en-GB"/>
-        </w:rPr>
-        <w:t xml:space="preserve">The number of metres cycled for commuting was calculate by multiplying the length of the segment by the number of cyclists using that segment ???? </w:t>
-      </w:r>
-      <w:r>
-        <w:rPr>
-          <w:rFonts w:eastAsia="Noto Sans CJK SC" w:cs="Lohit Devanagari" w:ascii="Arial;Arial MSFontService;sans-serif" w:hAnsi="Arial;Arial MSFontService;sans-serif"/>
-          <w:b/>
-          <w:bCs/>
-          <w:i w:val="false"/>
-          <w:caps w:val="false"/>
-          <w:smallCaps w:val="false"/>
-          <w:sz w:val="24"/>
-          <w:szCs w:val="36"/>
-          <w:lang w:val="en-GB"/>
-        </w:rPr>
-        <w:t>IS THIS CORRECT _ ALL MNEEDS CHECKING TOMOROW SO AM CLEAR</w:t>
-      </w:r>
-    </w:p>
-    <w:p>
-      <w:pPr>
-        <w:pStyle w:val="TextBody"/>
-        <w:bidi w:val="0"/>
-        <w:jc w:val="left"/>
-        <w:rPr>
-          <w:rFonts w:ascii="Arial;Arial MSFontService;sans-serif" w:hAnsi="Arial;Arial MSFontService;sans-serif" w:eastAsia="Noto Sans CJK SC" w:cs="Lohit Devanagari"/>
-          <w:b/>
-          <w:b/>
-          <w:bCs/>
-          <w:i w:val="false"/>
-          <w:i w:val="false"/>
-          <w:caps w:val="false"/>
-          <w:smallCaps w:val="false"/>
-          <w:sz w:val="24"/>
-          <w:szCs w:val="36"/>
-          <w:lang w:val="en-GB"/>
-        </w:rPr>
-      </w:pPr>
-      <w:r>
-        <w:rPr>
-          <w:rFonts w:eastAsia="Noto Sans CJK SC" w:cs="Lohit Devanagari" w:ascii="Arial;Arial MSFontService;sans-serif" w:hAnsi="Arial;Arial MSFontService;sans-serif"/>
-          <w:b/>
-          <w:bCs/>
+          <w:b w:val="false"/>
+          <w:bCs w:val="false"/>
           <w:i w:val="false"/>
           <w:caps w:val="false"/>
           <w:smallCaps w:val="false"/>
@@ -3432,7 +3320,7 @@
           <w:em w:val="none"/>
           <w:lang w:val="en-GB" w:bidi="hi-IN" w:eastAsia="zh-CN"/>
         </w:rPr>
-        <w:t>Which year?</w:t>
+        <w:t>Which year? 2019 – th emost recent estimate available.  2020 data should be released June 2021</w:t>
       </w:r>
     </w:p>
   </w:comment>
@@ -3697,6 +3585,7 @@
       <w:rPr>
         <w:rFonts w:ascii="Liberation Serif" w:hAnsi="Liberation Serif" w:eastAsia="Noto Serif CJK SC" w:cs="Lohit Devanagari"/>
         <w:kern w:val="2"/>
+        <w:sz w:val="20"/>
         <w:szCs w:val="24"/>
         <w:lang w:val="en-GB" w:eastAsia="zh-CN" w:bidi="hi-IN"/>
       </w:rPr>

</xml_diff>

<commit_message>
methods updated with cycle lane segregation analysis
</commit_message>
<xml_diff>
--- a/output/Drafts/21_03_19_Methods.docx
+++ b/output/Drafts/21_03_19_Methods.docx
@@ -228,31 +228,7 @@
           <w:sz w:val="24"/>
           <w:lang w:val="en-GB"/>
         </w:rPr>
-        <w:t xml:space="preserve"> </w:t>
-      </w:r>
-      <w:r>
-        <w:rPr>
-          <w:rFonts w:ascii="Arial;Arial MSFontService;sans-serif" w:hAnsi="Arial;Arial MSFontService;sans-serif"/>
-          <w:b w:val="false"/>
-          <w:i w:val="false"/>
-          <w:caps w:val="false"/>
-          <w:smallCaps w:val="false"/>
-          <w:sz w:val="24"/>
-          <w:lang w:val="en-GB"/>
-        </w:rPr>
-        <w:t xml:space="preserve">for mid 2019 </w:t>
-      </w:r>
-      <w:r>
-        <w:rPr>
-          <w:rFonts w:ascii="Arial;Arial MSFontService;sans-serif" w:hAnsi="Arial;Arial MSFontService;sans-serif"/>
-          <w:b w:val="false"/>
-          <w:i w:val="false"/>
-          <w:caps w:val="false"/>
-          <w:smallCaps w:val="false"/>
-          <w:sz w:val="24"/>
-          <w:lang w:val="en-GB"/>
-        </w:rPr>
-        <w:t xml:space="preserve"> (ONS, 2020b) for London Boroughs were obtained from the Office of National Statistics.  Boundary data was imported as an</w:t>
+        <w:t xml:space="preserve"> for mid 2019  (ONS, 2020b) for London Boroughs were obtained from the Office of National Statistics.  Boundary data was imported as an</w:t>
       </w:r>
       <w:r>
         <w:rPr>
@@ -911,7 +887,340 @@
           <w:szCs w:val="36"/>
           <w:lang w:val="en-GB"/>
         </w:rPr>
+        <w:t xml:space="preserve"> </w:t>
+      </w:r>
+      <w:r>
+        <w:rPr>
+          <w:rFonts w:eastAsia="Noto Sans CJK SC" w:cs="Lohit Devanagari" w:ascii="Arial;Arial MSFontService;sans-serif" w:hAnsi="Arial;Arial MSFontService;sans-serif"/>
+          <w:b/>
+          <w:bCs/>
+          <w:i w:val="false"/>
+          <w:caps w:val="false"/>
+          <w:smallCaps w:val="false"/>
+          <w:sz w:val="24"/>
+          <w:szCs w:val="36"/>
+          <w:lang w:val="en-GB"/>
+        </w:rPr>
+        <w:t>Cycle lanes and tracks data – degree of separation</w:t>
+      </w:r>
+    </w:p>
+    <w:p>
+      <w:pPr>
+        <w:pStyle w:val="TextBody"/>
+        <w:bidi w:val="0"/>
+        <w:jc w:val="left"/>
+        <w:rPr>
+          <w:b w:val="false"/>
+          <w:b w:val="false"/>
+          <w:bCs w:val="false"/>
+        </w:rPr>
+      </w:pPr>
+      <w:r>
+        <w:rPr>
+          <w:b w:val="false"/>
+          <w:bCs w:val="false"/>
+        </w:rPr>
+        <w:t xml:space="preserve">On road cycle lanes only were included in the analysis.  Cross tabulations were generated for the various degrees of separation (segregated, stepped, part-segregation, mandatory and advisory cycle lanes) to establish whether a single asset could have more than one type of separation.  For example of the 1371 segregated cycle lanes, 89 of them were also stepped.  It was decidmmmmmmm7 ed to assign each asset to the ‘highest level of segregation’ according to the DfT Design guidance.  This was achieved by creating multiple columns each representing a numeric value for degree of segregation (10000 for full segregation, 1000 for stepped etc down to 1 for advisory).  These columns were summed.  If the sum was &gt; 10000 then the asset was assigned to full segregation if between 1000 and 10000 then assigned to stepped etc etc.  The cycle lanes were split by whether they were shared with buses or contraflow lanes as opposed to general cycle lanes.  </w:t>
+      </w:r>
+    </w:p>
+    <w:p>
+      <w:pPr>
+        <w:pStyle w:val="TextBody"/>
+        <w:bidi w:val="0"/>
+        <w:spacing w:lineRule="auto" w:line="240"/>
+        <w:jc w:val="left"/>
+        <w:rPr>
+          <w:b w:val="false"/>
+          <w:b w:val="false"/>
+          <w:bCs w:val="false"/>
+        </w:rPr>
+      </w:pPr>
+      <w:r>
+        <w:rPr>
+          <w:b w:val="false"/>
+          <w:bCs w:val="false"/>
+        </w:rPr>
+        <w:t xml:space="preserve">Spatial visualisations were generated to demonstrate the degree of separation. </w:t>
+      </w:r>
+    </w:p>
+    <w:p>
+      <w:pPr>
+        <w:pStyle w:val="TextBody"/>
+        <w:bidi w:val="0"/>
+        <w:spacing w:lineRule="auto" w:line="240"/>
+        <w:jc w:val="left"/>
+        <w:rPr>
+          <w:b w:val="false"/>
+          <w:b w:val="false"/>
+          <w:bCs w:val="false"/>
+        </w:rPr>
+      </w:pPr>
+      <w:r>
+        <w:rPr>
+          <w:b w:val="false"/>
+          <w:bCs w:val="false"/>
+        </w:rPr>
         <w:t xml:space="preserve">  </w:t>
+      </w:r>
+      <w:r>
+        <w:rPr>
+          <w:b w:val="false"/>
+          <w:bCs w:val="false"/>
+        </w:rPr>
+        <w:t>Order of Protection from motor traffic on highways (DFT guidance pg 33)</w:t>
+      </w:r>
+    </w:p>
+    <w:p>
+      <w:pPr>
+        <w:pStyle w:val="TextBody"/>
+        <w:bidi w:val="0"/>
+        <w:spacing w:lineRule="auto" w:line="240"/>
+        <w:jc w:val="left"/>
+        <w:rPr>
+          <w:b w:val="false"/>
+          <w:b w:val="false"/>
+          <w:bCs w:val="false"/>
+        </w:rPr>
+      </w:pPr>
+      <w:r>
+        <w:rPr>
+          <w:b w:val="false"/>
+          <w:bCs w:val="false"/>
+        </w:rPr>
+        <w:t># Fully kerbed &gt; stepped &gt; light segregation &gt; Mandatory/Advisory</w:t>
+      </w:r>
+    </w:p>
+    <w:p>
+      <w:pPr>
+        <w:pStyle w:val="TextBody"/>
+        <w:bidi w:val="0"/>
+        <w:spacing w:lineRule="auto" w:line="240"/>
+        <w:jc w:val="left"/>
+        <w:rPr>
+          <w:b w:val="false"/>
+          <w:b w:val="false"/>
+          <w:bCs w:val="false"/>
+        </w:rPr>
+      </w:pPr>
+      <w:r>
+        <w:rPr>
+          <w:b w:val="false"/>
+          <w:bCs w:val="false"/>
+        </w:rPr>
+        <w:t># FK/S/LS suitable for most people at 20/30 mph only FK suitable for 40mph+</w:t>
+      </w:r>
+    </w:p>
+    <w:p>
+      <w:pPr>
+        <w:pStyle w:val="TextBody"/>
+        <w:bidi w:val="0"/>
+        <w:spacing w:lineRule="auto" w:line="240"/>
+        <w:jc w:val="left"/>
+        <w:rPr>
+          <w:b w:val="false"/>
+          <w:b w:val="false"/>
+          <w:bCs w:val="false"/>
+        </w:rPr>
+      </w:pPr>
+      <w:r>
+        <w:rPr>
+          <w:b w:val="false"/>
+          <w:bCs w:val="false"/>
+        </w:rPr>
+        <w:t># M/A only suitable for most poepl on 20mph roads with motor vehicle flow of &lt;5000</w:t>
+      </w:r>
+    </w:p>
+    <w:p>
+      <w:pPr>
+        <w:pStyle w:val="TextBody"/>
+        <w:bidi w:val="0"/>
+        <w:spacing w:lineRule="auto" w:line="240"/>
+        <w:jc w:val="left"/>
+        <w:rPr>
+          <w:b w:val="false"/>
+          <w:b w:val="false"/>
+          <w:bCs w:val="false"/>
+        </w:rPr>
+      </w:pPr>
+      <w:r>
+        <w:rPr>
+          <w:b w:val="false"/>
+          <w:bCs w:val="false"/>
+        </w:rPr>
+      </w:r>
+    </w:p>
+    <w:p>
+      <w:pPr>
+        <w:pStyle w:val="TextBody"/>
+        <w:bidi w:val="0"/>
+        <w:spacing w:lineRule="auto" w:line="240"/>
+        <w:jc w:val="left"/>
+        <w:rPr>
+          <w:b w:val="false"/>
+          <w:b w:val="false"/>
+          <w:bCs w:val="false"/>
+        </w:rPr>
+      </w:pPr>
+      <w:r>
+        <w:rPr>
+          <w:b w:val="false"/>
+          <w:bCs w:val="false"/>
+        </w:rPr>
+        <w:t># Correspnd in CID to:</w:t>
+      </w:r>
+    </w:p>
+    <w:p>
+      <w:pPr>
+        <w:pStyle w:val="TextBody"/>
+        <w:bidi w:val="0"/>
+        <w:spacing w:lineRule="auto" w:line="240"/>
+        <w:jc w:val="left"/>
+        <w:rPr>
+          <w:b w:val="false"/>
+          <w:b w:val="false"/>
+          <w:bCs w:val="false"/>
+        </w:rPr>
+      </w:pPr>
+      <w:r>
+        <w:rPr>
+          <w:b w:val="false"/>
+          <w:bCs w:val="false"/>
+        </w:rPr>
+        <w:t># CLT_SEGREG &gt; CLT_STEPP &gt; CLT_PARSEG &gt; CLT_MANDAT &gt; CLT_ADVIS</w:t>
+      </w:r>
+    </w:p>
+    <w:p>
+      <w:pPr>
+        <w:pStyle w:val="TextBody"/>
+        <w:bidi w:val="0"/>
+        <w:spacing w:lineRule="auto" w:line="240"/>
+        <w:jc w:val="left"/>
+        <w:rPr>
+          <w:b w:val="false"/>
+          <w:b w:val="false"/>
+          <w:bCs w:val="false"/>
+        </w:rPr>
+      </w:pPr>
+      <w:r>
+        <w:rPr>
+          <w:b w:val="false"/>
+          <w:bCs w:val="false"/>
+        </w:rPr>
+        <w:t xml:space="preserve">#  NB seems to be little difference in CID between SEGREG and STEPP - majority of </w:t>
+      </w:r>
+    </w:p>
+    <w:p>
+      <w:pPr>
+        <w:pStyle w:val="TextBody"/>
+        <w:bidi w:val="0"/>
+        <w:spacing w:lineRule="auto" w:line="240"/>
+        <w:jc w:val="left"/>
+        <w:rPr>
+          <w:b w:val="false"/>
+          <w:b w:val="false"/>
+          <w:bCs w:val="false"/>
+        </w:rPr>
+      </w:pPr>
+      <w:r>
+        <w:rPr>
+          <w:b w:val="false"/>
+          <w:bCs w:val="false"/>
+        </w:rPr>
+        <w:t># stepped are also labelled as segreg and only 5 are labelled as just stepped and they</w:t>
+      </w:r>
+    </w:p>
+    <w:p>
+      <w:pPr>
+        <w:pStyle w:val="TextBody"/>
+        <w:bidi w:val="0"/>
+        <w:spacing w:lineRule="auto" w:line="240"/>
+        <w:jc w:val="left"/>
+        <w:rPr>
+          <w:b w:val="false"/>
+          <w:b w:val="false"/>
+          <w:bCs w:val="false"/>
+        </w:rPr>
+      </w:pPr>
+      <w:r>
+        <w:rPr>
+          <w:b w:val="false"/>
+          <w:bCs w:val="false"/>
+        </w:rPr>
+        <w:t># look very similar to those that are segreg in the photos</w:t>
+      </w:r>
+    </w:p>
+    <w:p>
+      <w:pPr>
+        <w:pStyle w:val="TextBody"/>
+        <w:bidi w:val="0"/>
+        <w:spacing w:lineRule="auto" w:line="240"/>
+        <w:jc w:val="left"/>
+        <w:rPr>
+          <w:b w:val="false"/>
+          <w:b w:val="false"/>
+          <w:bCs w:val="false"/>
+        </w:rPr>
+      </w:pPr>
+      <w:r>
+        <w:rPr>
+          <w:b w:val="false"/>
+          <w:bCs w:val="false"/>
+        </w:rPr>
+      </w:r>
+    </w:p>
+    <w:p>
+      <w:pPr>
+        <w:pStyle w:val="TextBody"/>
+        <w:bidi w:val="0"/>
+        <w:jc w:val="left"/>
+        <w:rPr>
+          <w:b w:val="false"/>
+          <w:b w:val="false"/>
+          <w:bCs w:val="false"/>
+        </w:rPr>
+      </w:pPr>
+      <w:r>
+        <w:rPr>
+          <w:b w:val="false"/>
+          <w:bCs w:val="false"/>
+        </w:rPr>
+      </w:r>
+    </w:p>
+    <w:p>
+      <w:pPr>
+        <w:pStyle w:val="TextBody"/>
+        <w:bidi w:val="0"/>
+        <w:jc w:val="left"/>
+        <w:rPr>
+          <w:b w:val="false"/>
+          <w:b w:val="false"/>
+          <w:bCs w:val="false"/>
+        </w:rPr>
+      </w:pPr>
+      <w:r>
+        <w:rPr>
+          <w:b w:val="false"/>
+          <w:bCs w:val="false"/>
+        </w:rPr>
+      </w:r>
+    </w:p>
+    <w:p>
+      <w:pPr>
+        <w:pStyle w:val="TextBody"/>
+        <w:bidi w:val="0"/>
+        <w:jc w:val="left"/>
+        <w:rPr>
+          <w:b w:val="false"/>
+          <w:b w:val="false"/>
+          <w:bCs w:val="false"/>
+        </w:rPr>
+      </w:pPr>
+      <w:r>
+        <w:rPr>
+          <w:b w:val="false"/>
+          <w:bCs w:val="false"/>
+        </w:rPr>
+        <w:t xml:space="preserve">Lengths - ?  </w:t>
       </w:r>
     </w:p>
     <w:p>
@@ -3273,6 +3582,616 @@
           <w:lang w:val="en-GB"/>
         </w:rPr>
         <w:t>The Boroughs were ranked according the total count or length of assets with one representing the Borough with the most and 34 representing the least. Although there are only 33 Boroughs in London, there was an additional ‘No Borough stated’ category as these charts were constructed before the approach to managing the missing Borough data was developed. As Boroughs vary by size and population, count and length were standardised to count/length (number or kilometre) per area (square kilometre) and per estimated head of population. Again Boroughs were ranked with 1 representing the highest density of infrastructure count/length by area or population.</w:t>
+      </w:r>
+    </w:p>
+    <w:p>
+      <w:pPr>
+        <w:pStyle w:val="TextBody"/>
+        <w:bidi w:val="0"/>
+        <w:spacing w:before="0" w:after="140"/>
+        <w:jc w:val="left"/>
+        <w:rPr>
+          <w:rFonts w:ascii="Arial;Arial MSFontService;sans-serif" w:hAnsi="Arial;Arial MSFontService;sans-serif" w:eastAsia="Noto Sans CJK SC" w:cs="Lohit Devanagari"/>
+          <w:b/>
+          <w:b/>
+          <w:bCs/>
+          <w:i w:val="false"/>
+          <w:i w:val="false"/>
+          <w:caps w:val="false"/>
+          <w:smallCaps w:val="false"/>
+          <w:sz w:val="24"/>
+          <w:szCs w:val="36"/>
+          <w:lang w:val="en-GB"/>
+        </w:rPr>
+      </w:pPr>
+      <w:r>
+        <w:rPr/>
+      </w:r>
+    </w:p>
+    <w:p>
+      <w:pPr>
+        <w:pStyle w:val="TextBody"/>
+        <w:bidi w:val="0"/>
+        <w:spacing w:before="0" w:after="140"/>
+        <w:jc w:val="left"/>
+        <w:rPr>
+          <w:rFonts w:ascii="Arial;Arial MSFontService;sans-serif" w:hAnsi="Arial;Arial MSFontService;sans-serif" w:eastAsia="Noto Sans CJK SC" w:cs="Lohit Devanagari"/>
+          <w:b/>
+          <w:b/>
+          <w:bCs/>
+          <w:i w:val="false"/>
+          <w:i w:val="false"/>
+          <w:caps w:val="false"/>
+          <w:smallCaps w:val="false"/>
+          <w:sz w:val="24"/>
+          <w:szCs w:val="36"/>
+          <w:lang w:val="en-GB"/>
+        </w:rPr>
+      </w:pPr>
+      <w:r>
+        <w:rPr/>
+      </w:r>
+    </w:p>
+    <w:p>
+      <w:pPr>
+        <w:pStyle w:val="TextBody"/>
+        <w:bidi w:val="0"/>
+        <w:spacing w:before="0" w:after="140"/>
+        <w:jc w:val="left"/>
+        <w:rPr>
+          <w:rFonts w:ascii="Arial;Arial MSFontService;sans-serif" w:hAnsi="Arial;Arial MSFontService;sans-serif" w:eastAsia="Noto Sans CJK SC" w:cs="Lohit Devanagari"/>
+          <w:b/>
+          <w:b/>
+          <w:bCs/>
+          <w:i w:val="false"/>
+          <w:i w:val="false"/>
+          <w:caps w:val="false"/>
+          <w:smallCaps w:val="false"/>
+          <w:sz w:val="24"/>
+          <w:szCs w:val="36"/>
+          <w:lang w:val="en-GB"/>
+        </w:rPr>
+      </w:pPr>
+      <w:r>
+        <w:rPr/>
+      </w:r>
+    </w:p>
+    <w:p>
+      <w:pPr>
+        <w:pStyle w:val="TextBody"/>
+        <w:bidi w:val="0"/>
+        <w:spacing w:before="0" w:after="140"/>
+        <w:jc w:val="left"/>
+        <w:rPr>
+          <w:rFonts w:ascii="Arial;Arial MSFontService;sans-serif" w:hAnsi="Arial;Arial MSFontService;sans-serif" w:eastAsia="Noto Sans CJK SC" w:cs="Lohit Devanagari"/>
+          <w:b/>
+          <w:b/>
+          <w:bCs/>
+          <w:i w:val="false"/>
+          <w:i w:val="false"/>
+          <w:caps w:val="false"/>
+          <w:smallCaps w:val="false"/>
+          <w:sz w:val="24"/>
+          <w:szCs w:val="36"/>
+          <w:lang w:val="en-GB"/>
+        </w:rPr>
+      </w:pPr>
+      <w:r>
+        <w:rPr/>
+      </w:r>
+    </w:p>
+    <w:p>
+      <w:pPr>
+        <w:pStyle w:val="TextBody"/>
+        <w:bidi w:val="0"/>
+        <w:spacing w:before="0" w:after="140"/>
+        <w:jc w:val="left"/>
+        <w:rPr>
+          <w:rFonts w:ascii="Arial;Arial MSFontService;sans-serif" w:hAnsi="Arial;Arial MSFontService;sans-serif" w:eastAsia="Noto Sans CJK SC" w:cs="Lohit Devanagari"/>
+          <w:b/>
+          <w:b/>
+          <w:bCs/>
+          <w:i w:val="false"/>
+          <w:i w:val="false"/>
+          <w:caps w:val="false"/>
+          <w:smallCaps w:val="false"/>
+          <w:sz w:val="24"/>
+          <w:szCs w:val="36"/>
+          <w:lang w:val="en-GB"/>
+        </w:rPr>
+      </w:pPr>
+      <w:r>
+        <w:rPr/>
+      </w:r>
+    </w:p>
+    <w:p>
+      <w:pPr>
+        <w:pStyle w:val="TextBody"/>
+        <w:bidi w:val="0"/>
+        <w:spacing w:before="0" w:after="140"/>
+        <w:jc w:val="left"/>
+        <w:rPr>
+          <w:rFonts w:ascii="Arial;Arial MSFontService;sans-serif" w:hAnsi="Arial;Arial MSFontService;sans-serif" w:eastAsia="Noto Sans CJK SC" w:cs="Lohit Devanagari"/>
+          <w:b/>
+          <w:b/>
+          <w:bCs/>
+          <w:i w:val="false"/>
+          <w:i w:val="false"/>
+          <w:caps w:val="false"/>
+          <w:smallCaps w:val="false"/>
+          <w:sz w:val="24"/>
+          <w:szCs w:val="36"/>
+          <w:lang w:val="en-GB"/>
+        </w:rPr>
+      </w:pPr>
+      <w:r>
+        <w:rPr/>
+      </w:r>
+    </w:p>
+    <w:p>
+      <w:pPr>
+        <w:pStyle w:val="TextBody"/>
+        <w:bidi w:val="0"/>
+        <w:spacing w:before="0" w:after="140"/>
+        <w:jc w:val="left"/>
+        <w:rPr>
+          <w:rFonts w:ascii="Arial;Arial MSFontService;sans-serif" w:hAnsi="Arial;Arial MSFontService;sans-serif" w:eastAsia="Noto Sans CJK SC" w:cs="Lohit Devanagari"/>
+          <w:b/>
+          <w:b/>
+          <w:bCs/>
+          <w:i w:val="false"/>
+          <w:i w:val="false"/>
+          <w:caps w:val="false"/>
+          <w:smallCaps w:val="false"/>
+          <w:sz w:val="24"/>
+          <w:szCs w:val="36"/>
+          <w:lang w:val="en-GB"/>
+        </w:rPr>
+      </w:pPr>
+      <w:r>
+        <w:rPr/>
+      </w:r>
+    </w:p>
+    <w:p>
+      <w:pPr>
+        <w:pStyle w:val="TextBody"/>
+        <w:bidi w:val="0"/>
+        <w:spacing w:before="0" w:after="140"/>
+        <w:jc w:val="left"/>
+        <w:rPr>
+          <w:rFonts w:ascii="Arial;Arial MSFontService;sans-serif" w:hAnsi="Arial;Arial MSFontService;sans-serif" w:eastAsia="Noto Sans CJK SC" w:cs="Lohit Devanagari"/>
+          <w:b/>
+          <w:b/>
+          <w:bCs/>
+          <w:i w:val="false"/>
+          <w:i w:val="false"/>
+          <w:caps w:val="false"/>
+          <w:smallCaps w:val="false"/>
+          <w:sz w:val="24"/>
+          <w:szCs w:val="36"/>
+          <w:lang w:val="en-GB"/>
+        </w:rPr>
+      </w:pPr>
+      <w:r>
+        <w:rPr/>
+      </w:r>
+    </w:p>
+    <w:p>
+      <w:pPr>
+        <w:pStyle w:val="TextBody"/>
+        <w:bidi w:val="0"/>
+        <w:spacing w:before="0" w:after="140"/>
+        <w:jc w:val="left"/>
+        <w:rPr>
+          <w:rFonts w:ascii="Arial;Arial MSFontService;sans-serif" w:hAnsi="Arial;Arial MSFontService;sans-serif" w:eastAsia="Noto Sans CJK SC" w:cs="Lohit Devanagari"/>
+          <w:b/>
+          <w:b/>
+          <w:bCs/>
+          <w:i w:val="false"/>
+          <w:i w:val="false"/>
+          <w:caps w:val="false"/>
+          <w:smallCaps w:val="false"/>
+          <w:sz w:val="24"/>
+          <w:szCs w:val="36"/>
+          <w:lang w:val="en-GB"/>
+        </w:rPr>
+      </w:pPr>
+      <w:r>
+        <w:rPr/>
+      </w:r>
+    </w:p>
+    <w:p>
+      <w:pPr>
+        <w:pStyle w:val="TextBody"/>
+        <w:bidi w:val="0"/>
+        <w:spacing w:before="0" w:after="140"/>
+        <w:jc w:val="left"/>
+        <w:rPr>
+          <w:rFonts w:ascii="Arial;Arial MSFontService;sans-serif" w:hAnsi="Arial;Arial MSFontService;sans-serif" w:eastAsia="Noto Sans CJK SC" w:cs="Lohit Devanagari"/>
+          <w:b/>
+          <w:b/>
+          <w:bCs/>
+          <w:i w:val="false"/>
+          <w:i w:val="false"/>
+          <w:caps w:val="false"/>
+          <w:smallCaps w:val="false"/>
+          <w:sz w:val="24"/>
+          <w:szCs w:val="36"/>
+          <w:lang w:val="en-GB"/>
+        </w:rPr>
+      </w:pPr>
+      <w:r>
+        <w:rPr/>
+      </w:r>
+    </w:p>
+    <w:p>
+      <w:pPr>
+        <w:pStyle w:val="TextBody"/>
+        <w:bidi w:val="0"/>
+        <w:spacing w:before="0" w:after="140"/>
+        <w:jc w:val="left"/>
+        <w:rPr>
+          <w:rFonts w:ascii="Arial;Arial MSFontService;sans-serif" w:hAnsi="Arial;Arial MSFontService;sans-serif" w:eastAsia="Noto Sans CJK SC" w:cs="Lohit Devanagari"/>
+          <w:b/>
+          <w:b/>
+          <w:bCs/>
+          <w:i w:val="false"/>
+          <w:i w:val="false"/>
+          <w:caps w:val="false"/>
+          <w:smallCaps w:val="false"/>
+          <w:sz w:val="24"/>
+          <w:szCs w:val="36"/>
+          <w:lang w:val="en-GB"/>
+        </w:rPr>
+      </w:pPr>
+      <w:r>
+        <w:rPr/>
+      </w:r>
+    </w:p>
+    <w:p>
+      <w:pPr>
+        <w:pStyle w:val="TextBody"/>
+        <w:bidi w:val="0"/>
+        <w:spacing w:before="0" w:after="140"/>
+        <w:jc w:val="left"/>
+        <w:rPr>
+          <w:rFonts w:ascii="Arial;Arial MSFontService;sans-serif" w:hAnsi="Arial;Arial MSFontService;sans-serif" w:eastAsia="Noto Sans CJK SC" w:cs="Lohit Devanagari"/>
+          <w:b/>
+          <w:b/>
+          <w:bCs/>
+          <w:i w:val="false"/>
+          <w:i w:val="false"/>
+          <w:caps w:val="false"/>
+          <w:smallCaps w:val="false"/>
+          <w:sz w:val="24"/>
+          <w:szCs w:val="36"/>
+          <w:lang w:val="en-GB"/>
+        </w:rPr>
+      </w:pPr>
+      <w:r>
+        <w:rPr>
+          <w:rFonts w:eastAsia="Noto Sans CJK SC" w:cs="Lohit Devanagari" w:ascii="Arial;Arial MSFontService;sans-serif" w:hAnsi="Arial;Arial MSFontService;sans-serif"/>
+          <w:b w:val="false"/>
+          <w:bCs/>
+          <w:i w:val="false"/>
+          <w:caps w:val="false"/>
+          <w:smallCaps w:val="false"/>
+          <w:sz w:val="24"/>
+          <w:szCs w:val="36"/>
+          <w:lang w:val="en-GB"/>
+        </w:rPr>
+        <w:t>Findings</w:t>
+      </w:r>
+    </w:p>
+    <w:p>
+      <w:pPr>
+        <w:pStyle w:val="TextBody"/>
+        <w:bidi w:val="0"/>
+        <w:spacing w:before="0" w:after="140"/>
+        <w:jc w:val="left"/>
+        <w:rPr>
+          <w:rFonts w:ascii="Arial;Arial MSFontService;sans-serif" w:hAnsi="Arial;Arial MSFontService;sans-serif" w:eastAsia="Noto Sans CJK SC" w:cs="Lohit Devanagari"/>
+          <w:b/>
+          <w:b/>
+          <w:bCs/>
+          <w:i w:val="false"/>
+          <w:i w:val="false"/>
+          <w:caps w:val="false"/>
+          <w:smallCaps w:val="false"/>
+          <w:sz w:val="24"/>
+          <w:szCs w:val="36"/>
+          <w:lang w:val="en-GB"/>
+        </w:rPr>
+      </w:pPr>
+      <w:r>
+        <w:rPr/>
+      </w:r>
+    </w:p>
+    <w:p>
+      <w:pPr>
+        <w:pStyle w:val="TextBody"/>
+        <w:bidi w:val="0"/>
+        <w:spacing w:before="0" w:after="140"/>
+        <w:jc w:val="left"/>
+        <w:rPr>
+          <w:rFonts w:ascii="Arial;Arial MSFontService;sans-serif" w:hAnsi="Arial;Arial MSFontService;sans-serif" w:eastAsia="Noto Sans CJK SC" w:cs="Lohit Devanagari"/>
+          <w:b/>
+          <w:b/>
+          <w:bCs/>
+          <w:i w:val="false"/>
+          <w:i w:val="false"/>
+          <w:caps w:val="false"/>
+          <w:smallCaps w:val="false"/>
+          <w:sz w:val="24"/>
+          <w:szCs w:val="36"/>
+          <w:lang w:val="en-GB"/>
+        </w:rPr>
+      </w:pPr>
+      <w:r>
+        <w:rPr>
+          <w:rFonts w:eastAsia="Noto Sans CJK SC" w:cs="Lohit Devanagari" w:ascii="Arial;Arial MSFontService;sans-serif" w:hAnsi="Arial;Arial MSFontService;sans-serif"/>
+          <w:b w:val="false"/>
+          <w:bCs/>
+          <w:i w:val="false"/>
+          <w:caps w:val="false"/>
+          <w:smallCaps w:val="false"/>
+          <w:sz w:val="24"/>
+          <w:szCs w:val="36"/>
+          <w:lang w:val="en-GB"/>
+        </w:rPr>
+        <w:t xml:space="preserve"># Highest_separation    rest_count    contra_count </w:t>
+        <w:tab/>
+        <w:t>shared_count</w:t>
+      </w:r>
+    </w:p>
+    <w:p>
+      <w:pPr>
+        <w:pStyle w:val="TextBody"/>
+        <w:bidi w:val="0"/>
+        <w:spacing w:before="0" w:after="140"/>
+        <w:jc w:val="left"/>
+        <w:rPr>
+          <w:rFonts w:ascii="Arial;Arial MSFontService;sans-serif" w:hAnsi="Arial;Arial MSFontService;sans-serif" w:eastAsia="Noto Sans CJK SC" w:cs="Lohit Devanagari"/>
+          <w:b/>
+          <w:b/>
+          <w:bCs/>
+          <w:i w:val="false"/>
+          <w:i w:val="false"/>
+          <w:caps w:val="false"/>
+          <w:smallCaps w:val="false"/>
+          <w:sz w:val="24"/>
+          <w:szCs w:val="36"/>
+          <w:lang w:val="en-GB"/>
+        </w:rPr>
+      </w:pPr>
+      <w:r>
+        <w:rPr/>
+      </w:r>
+    </w:p>
+    <w:p>
+      <w:pPr>
+        <w:pStyle w:val="TextBody"/>
+        <w:bidi w:val="0"/>
+        <w:spacing w:before="0" w:after="140"/>
+        <w:jc w:val="left"/>
+        <w:rPr>
+          <w:rFonts w:ascii="Arial;Arial MSFontService;sans-serif" w:hAnsi="Arial;Arial MSFontService;sans-serif" w:eastAsia="Noto Sans CJK SC" w:cs="Lohit Devanagari"/>
+          <w:b/>
+          <w:b/>
+          <w:bCs/>
+          <w:i w:val="false"/>
+          <w:i w:val="false"/>
+          <w:caps w:val="false"/>
+          <w:smallCaps w:val="false"/>
+          <w:sz w:val="24"/>
+          <w:szCs w:val="36"/>
+          <w:lang w:val="en-GB"/>
+        </w:rPr>
+      </w:pPr>
+      <w:r>
+        <w:rPr>
+          <w:rFonts w:eastAsia="Noto Sans CJK SC" w:cs="Lohit Devanagari" w:ascii="Arial;Arial MSFontService;sans-serif" w:hAnsi="Arial;Arial MSFontService;sans-serif"/>
+          <w:b w:val="false"/>
+          <w:bCs/>
+          <w:i w:val="false"/>
+          <w:caps w:val="false"/>
+          <w:smallCaps w:val="false"/>
+          <w:sz w:val="24"/>
+          <w:szCs w:val="36"/>
+          <w:lang w:val="en-GB"/>
+        </w:rPr>
+        <w:t xml:space="preserve"># 1 Segregated               </w:t>
+        <w:tab/>
+        <w:t xml:space="preserve">          976          393            2</w:t>
+      </w:r>
+    </w:p>
+    <w:p>
+      <w:pPr>
+        <w:pStyle w:val="TextBody"/>
+        <w:bidi w:val="0"/>
+        <w:spacing w:before="0" w:after="140"/>
+        <w:jc w:val="left"/>
+        <w:rPr>
+          <w:rFonts w:ascii="Arial;Arial MSFontService;sans-serif" w:hAnsi="Arial;Arial MSFontService;sans-serif" w:eastAsia="Noto Sans CJK SC" w:cs="Lohit Devanagari"/>
+          <w:b/>
+          <w:b/>
+          <w:bCs/>
+          <w:i w:val="false"/>
+          <w:i w:val="false"/>
+          <w:caps w:val="false"/>
+          <w:smallCaps w:val="false"/>
+          <w:sz w:val="24"/>
+          <w:szCs w:val="36"/>
+          <w:lang w:val="en-GB"/>
+        </w:rPr>
+      </w:pPr>
+      <w:r>
+        <w:rPr>
+          <w:rFonts w:eastAsia="Noto Sans CJK SC" w:cs="Lohit Devanagari" w:ascii="Arial;Arial MSFontService;sans-serif" w:hAnsi="Arial;Arial MSFontService;sans-serif"/>
+          <w:b w:val="false"/>
+          <w:bCs/>
+          <w:i w:val="false"/>
+          <w:caps w:val="false"/>
+          <w:smallCaps w:val="false"/>
+          <w:sz w:val="24"/>
+          <w:szCs w:val="36"/>
+          <w:lang w:val="en-GB"/>
+        </w:rPr>
+        <w:t xml:space="preserve"># 2 Stepped            </w:t>
+        <w:tab/>
+        <w:tab/>
+        <w:t xml:space="preserve">               5            0            0</w:t>
+      </w:r>
+    </w:p>
+    <w:p>
+      <w:pPr>
+        <w:pStyle w:val="TextBody"/>
+        <w:bidi w:val="0"/>
+        <w:spacing w:before="0" w:after="140"/>
+        <w:jc w:val="left"/>
+        <w:rPr>
+          <w:rFonts w:ascii="Arial;Arial MSFontService;sans-serif" w:hAnsi="Arial;Arial MSFontService;sans-serif" w:eastAsia="Noto Sans CJK SC" w:cs="Lohit Devanagari"/>
+          <w:b/>
+          <w:b/>
+          <w:bCs/>
+          <w:i w:val="false"/>
+          <w:i w:val="false"/>
+          <w:caps w:val="false"/>
+          <w:smallCaps w:val="false"/>
+          <w:sz w:val="24"/>
+          <w:szCs w:val="36"/>
+          <w:lang w:val="en-GB"/>
+        </w:rPr>
+      </w:pPr>
+      <w:r>
+        <w:rPr>
+          <w:rFonts w:eastAsia="Noto Sans CJK SC" w:cs="Lohit Devanagari" w:ascii="Arial;Arial MSFontService;sans-serif" w:hAnsi="Arial;Arial MSFontService;sans-serif"/>
+          <w:b w:val="false"/>
+          <w:bCs/>
+          <w:i w:val="false"/>
+          <w:caps w:val="false"/>
+          <w:smallCaps w:val="false"/>
+          <w:sz w:val="24"/>
+          <w:szCs w:val="36"/>
+          <w:lang w:val="en-GB"/>
+        </w:rPr>
+        <w:t># 3 Part-segregated</w:t>
+        <w:tab/>
+        <w:t xml:space="preserve"> </w:t>
+        <w:tab/>
+        <w:t xml:space="preserve">            273           72            4</w:t>
+      </w:r>
+    </w:p>
+    <w:p>
+      <w:pPr>
+        <w:pStyle w:val="TextBody"/>
+        <w:bidi w:val="0"/>
+        <w:spacing w:before="0" w:after="140"/>
+        <w:jc w:val="left"/>
+        <w:rPr>
+          <w:rFonts w:ascii="Arial;Arial MSFontService;sans-serif" w:hAnsi="Arial;Arial MSFontService;sans-serif" w:eastAsia="Noto Sans CJK SC" w:cs="Lohit Devanagari"/>
+          <w:b/>
+          <w:b/>
+          <w:bCs/>
+          <w:i w:val="false"/>
+          <w:i w:val="false"/>
+          <w:caps w:val="false"/>
+          <w:smallCaps w:val="false"/>
+          <w:sz w:val="24"/>
+          <w:szCs w:val="36"/>
+          <w:lang w:val="en-GB"/>
+        </w:rPr>
+      </w:pPr>
+      <w:r>
+        <w:rPr>
+          <w:rFonts w:eastAsia="Noto Sans CJK SC" w:cs="Lohit Devanagari" w:ascii="Arial;Arial MSFontService;sans-serif" w:hAnsi="Arial;Arial MSFontService;sans-serif"/>
+          <w:b w:val="false"/>
+          <w:bCs/>
+          <w:i w:val="false"/>
+          <w:caps w:val="false"/>
+          <w:smallCaps w:val="false"/>
+          <w:sz w:val="24"/>
+          <w:szCs w:val="36"/>
+          <w:lang w:val="en-GB"/>
+        </w:rPr>
+        <w:t xml:space="preserve"># 4 Mandatory cycle lane </w:t>
+        <w:tab/>
+        <w:t xml:space="preserve">          1501          165            6</w:t>
+      </w:r>
+    </w:p>
+    <w:p>
+      <w:pPr>
+        <w:pStyle w:val="TextBody"/>
+        <w:bidi w:val="0"/>
+        <w:spacing w:before="0" w:after="140"/>
+        <w:jc w:val="left"/>
+        <w:rPr>
+          <w:rFonts w:ascii="Arial;Arial MSFontService;sans-serif" w:hAnsi="Arial;Arial MSFontService;sans-serif" w:eastAsia="Noto Sans CJK SC" w:cs="Lohit Devanagari"/>
+          <w:b/>
+          <w:b/>
+          <w:bCs/>
+          <w:i w:val="false"/>
+          <w:i w:val="false"/>
+          <w:caps w:val="false"/>
+          <w:smallCaps w:val="false"/>
+          <w:sz w:val="24"/>
+          <w:szCs w:val="36"/>
+          <w:lang w:val="en-GB"/>
+        </w:rPr>
+      </w:pPr>
+      <w:r>
+        <w:rPr>
+          <w:rFonts w:eastAsia="Noto Sans CJK SC" w:cs="Lohit Devanagari" w:ascii="Arial;Arial MSFontService;sans-serif" w:hAnsi="Arial;Arial MSFontService;sans-serif"/>
+          <w:b w:val="false"/>
+          <w:bCs/>
+          <w:i w:val="false"/>
+          <w:caps w:val="false"/>
+          <w:smallCaps w:val="false"/>
+          <w:sz w:val="24"/>
+          <w:szCs w:val="36"/>
+          <w:lang w:val="en-GB"/>
+        </w:rPr>
+        <w:t xml:space="preserve"># 5 Advisory cycle lane    </w:t>
+        <w:tab/>
+        <w:t xml:space="preserve">          6877          283           36</w:t>
+      </w:r>
+    </w:p>
+    <w:p>
+      <w:pPr>
+        <w:pStyle w:val="TextBody"/>
+        <w:bidi w:val="0"/>
+        <w:spacing w:before="0" w:after="140"/>
+        <w:jc w:val="left"/>
+        <w:rPr>
+          <w:rFonts w:ascii="Arial;Arial MSFontService;sans-serif" w:hAnsi="Arial;Arial MSFontService;sans-serif" w:eastAsia="Noto Sans CJK SC" w:cs="Lohit Devanagari"/>
+          <w:b/>
+          <w:b/>
+          <w:bCs/>
+          <w:i w:val="false"/>
+          <w:i w:val="false"/>
+          <w:caps w:val="false"/>
+          <w:smallCaps w:val="false"/>
+          <w:sz w:val="24"/>
+          <w:szCs w:val="36"/>
+          <w:lang w:val="en-GB"/>
+        </w:rPr>
+      </w:pPr>
+      <w:r>
+        <w:rPr>
+          <w:rFonts w:eastAsia="Noto Sans CJK SC" w:cs="Lohit Devanagari" w:ascii="Arial;Arial MSFontService;sans-serif" w:hAnsi="Arial;Arial MSFontService;sans-serif"/>
+          <w:b w:val="false"/>
+          <w:bCs/>
+          <w:i w:val="false"/>
+          <w:caps w:val="false"/>
+          <w:smallCaps w:val="false"/>
+          <w:sz w:val="24"/>
+          <w:szCs w:val="36"/>
+          <w:lang w:val="en-GB"/>
+        </w:rPr>
+        <w:t xml:space="preserve"># 6 No separation            </w:t>
+        <w:tab/>
+        <w:tab/>
+        <w:t xml:space="preserve">    53          522         2797</w:t>
       </w:r>
     </w:p>
     <w:sectPr>

</xml_diff>

<commit_message>
thought I had already pushed this but hey.  Added correct code for obtaining visualisations of onroad cycle lanes by type (shared, contra, rest) by Borough
</commit_message>
<xml_diff>
--- a/output/Drafts/21_03_19_Methods.docx
+++ b/output/Drafts/21_03_19_Methods.docx
@@ -353,6 +353,7 @@
       </w:pPr>
       <w:r>
         <w:rPr/>
+        <w:t xml:space="preserve">Full extent of realm used to divide infrastructure that crosses Thames eg cycle lanes on bridges </w:t>
       </w:r>
     </w:p>
     <w:p>
@@ -1375,6 +1376,37 @@
           <w:sz w:val="24"/>
           <w:lang w:val="en-GB"/>
         </w:rPr>
+        <w:t xml:space="preserve">London squared – used to enable spatial arranged of barcharts </w:t>
+      </w:r>
+    </w:p>
+    <w:p>
+      <w:pPr>
+        <w:pStyle w:val="TextBody"/>
+        <w:bidi w:val="0"/>
+        <w:jc w:val="left"/>
+        <w:rPr>
+          <w:rFonts w:ascii="Arial;Arial MSFontService;sans-serif" w:hAnsi="Arial;Arial MSFontService;sans-serif"/>
+          <w:b w:val="false"/>
+          <w:b w:val="false"/>
+          <w:i w:val="false"/>
+          <w:i w:val="false"/>
+          <w:caps w:val="false"/>
+          <w:smallCaps w:val="false"/>
+          <w:sz w:val="24"/>
+          <w:lang w:val="en-GB"/>
+        </w:rPr>
+      </w:pPr>
+      <w:r>
+        <w:rPr>
+          <w:rFonts w:ascii="Arial;Arial MSFontService;sans-serif" w:hAnsi="Arial;Arial MSFontService;sans-serif"/>
+          <w:b w:val="false"/>
+          <w:i w:val="false"/>
+          <w:caps w:val="false"/>
+          <w:smallCaps w:val="false"/>
+          <w:sz w:val="24"/>
+          <w:lang w:val="en-GB"/>
+        </w:rPr>
+        <w:t># source data  = "https://github.com/aftertheflood/londonsquared/blob/master/site/data/grid.csv"</w:t>
       </w:r>
     </w:p>
     <w:p>
@@ -3605,7 +3637,17 @@
         </w:rPr>
       </w:pPr>
       <w:r>
-        <w:rPr/>
+        <w:rPr>
+          <w:rFonts w:eastAsia="Noto Sans CJK SC" w:cs="Lohit Devanagari" w:ascii="Arial;Arial MSFontService;sans-serif" w:hAnsi="Arial;Arial MSFontService;sans-serif"/>
+          <w:b/>
+          <w:bCs/>
+          <w:i w:val="false"/>
+          <w:caps w:val="false"/>
+          <w:smallCaps w:val="false"/>
+          <w:sz w:val="24"/>
+          <w:szCs w:val="36"/>
+          <w:lang w:val="en-GB"/>
+        </w:rPr>
       </w:r>
     </w:p>
     <w:p>
@@ -3629,7 +3671,17 @@
         </w:rPr>
       </w:pPr>
       <w:r>
-        <w:rPr/>
+        <w:rPr>
+          <w:rFonts w:eastAsia="Noto Sans CJK SC" w:cs="Lohit Devanagari" w:ascii="Arial;Arial MSFontService;sans-serif" w:hAnsi="Arial;Arial MSFontService;sans-serif"/>
+          <w:b/>
+          <w:bCs/>
+          <w:i w:val="false"/>
+          <w:caps w:val="false"/>
+          <w:smallCaps w:val="false"/>
+          <w:sz w:val="24"/>
+          <w:szCs w:val="36"/>
+          <w:lang w:val="en-GB"/>
+        </w:rPr>
       </w:r>
     </w:p>
     <w:p>
@@ -3653,7 +3705,17 @@
         </w:rPr>
       </w:pPr>
       <w:r>
-        <w:rPr/>
+        <w:rPr>
+          <w:rFonts w:eastAsia="Noto Sans CJK SC" w:cs="Lohit Devanagari" w:ascii="Arial;Arial MSFontService;sans-serif" w:hAnsi="Arial;Arial MSFontService;sans-serif"/>
+          <w:b/>
+          <w:bCs/>
+          <w:i w:val="false"/>
+          <w:caps w:val="false"/>
+          <w:smallCaps w:val="false"/>
+          <w:sz w:val="24"/>
+          <w:szCs w:val="36"/>
+          <w:lang w:val="en-GB"/>
+        </w:rPr>
       </w:r>
     </w:p>
     <w:p>
@@ -3677,7 +3739,17 @@
         </w:rPr>
       </w:pPr>
       <w:r>
-        <w:rPr/>
+        <w:rPr>
+          <w:rFonts w:eastAsia="Noto Sans CJK SC" w:cs="Lohit Devanagari" w:ascii="Arial;Arial MSFontService;sans-serif" w:hAnsi="Arial;Arial MSFontService;sans-serif"/>
+          <w:b/>
+          <w:bCs/>
+          <w:i w:val="false"/>
+          <w:caps w:val="false"/>
+          <w:smallCaps w:val="false"/>
+          <w:sz w:val="24"/>
+          <w:szCs w:val="36"/>
+          <w:lang w:val="en-GB"/>
+        </w:rPr>
       </w:r>
     </w:p>
     <w:p>
@@ -3701,7 +3773,17 @@
         </w:rPr>
       </w:pPr>
       <w:r>
-        <w:rPr/>
+        <w:rPr>
+          <w:rFonts w:eastAsia="Noto Sans CJK SC" w:cs="Lohit Devanagari" w:ascii="Arial;Arial MSFontService;sans-serif" w:hAnsi="Arial;Arial MSFontService;sans-serif"/>
+          <w:b/>
+          <w:bCs/>
+          <w:i w:val="false"/>
+          <w:caps w:val="false"/>
+          <w:smallCaps w:val="false"/>
+          <w:sz w:val="24"/>
+          <w:szCs w:val="36"/>
+          <w:lang w:val="en-GB"/>
+        </w:rPr>
       </w:r>
     </w:p>
     <w:p>
@@ -3725,7 +3807,17 @@
         </w:rPr>
       </w:pPr>
       <w:r>
-        <w:rPr/>
+        <w:rPr>
+          <w:rFonts w:eastAsia="Noto Sans CJK SC" w:cs="Lohit Devanagari" w:ascii="Arial;Arial MSFontService;sans-serif" w:hAnsi="Arial;Arial MSFontService;sans-serif"/>
+          <w:b/>
+          <w:bCs/>
+          <w:i w:val="false"/>
+          <w:caps w:val="false"/>
+          <w:smallCaps w:val="false"/>
+          <w:sz w:val="24"/>
+          <w:szCs w:val="36"/>
+          <w:lang w:val="en-GB"/>
+        </w:rPr>
       </w:r>
     </w:p>
     <w:p>
@@ -3749,7 +3841,17 @@
         </w:rPr>
       </w:pPr>
       <w:r>
-        <w:rPr/>
+        <w:rPr>
+          <w:rFonts w:eastAsia="Noto Sans CJK SC" w:cs="Lohit Devanagari" w:ascii="Arial;Arial MSFontService;sans-serif" w:hAnsi="Arial;Arial MSFontService;sans-serif"/>
+          <w:b/>
+          <w:bCs/>
+          <w:i w:val="false"/>
+          <w:caps w:val="false"/>
+          <w:smallCaps w:val="false"/>
+          <w:sz w:val="24"/>
+          <w:szCs w:val="36"/>
+          <w:lang w:val="en-GB"/>
+        </w:rPr>
       </w:r>
     </w:p>
     <w:p>
@@ -3773,7 +3875,17 @@
         </w:rPr>
       </w:pPr>
       <w:r>
-        <w:rPr/>
+        <w:rPr>
+          <w:rFonts w:eastAsia="Noto Sans CJK SC" w:cs="Lohit Devanagari" w:ascii="Arial;Arial MSFontService;sans-serif" w:hAnsi="Arial;Arial MSFontService;sans-serif"/>
+          <w:b/>
+          <w:bCs/>
+          <w:i w:val="false"/>
+          <w:caps w:val="false"/>
+          <w:smallCaps w:val="false"/>
+          <w:sz w:val="24"/>
+          <w:szCs w:val="36"/>
+          <w:lang w:val="en-GB"/>
+        </w:rPr>
       </w:r>
     </w:p>
     <w:p>
@@ -3797,7 +3909,17 @@
         </w:rPr>
       </w:pPr>
       <w:r>
-        <w:rPr/>
+        <w:rPr>
+          <w:rFonts w:eastAsia="Noto Sans CJK SC" w:cs="Lohit Devanagari" w:ascii="Arial;Arial MSFontService;sans-serif" w:hAnsi="Arial;Arial MSFontService;sans-serif"/>
+          <w:b/>
+          <w:bCs/>
+          <w:i w:val="false"/>
+          <w:caps w:val="false"/>
+          <w:smallCaps w:val="false"/>
+          <w:sz w:val="24"/>
+          <w:szCs w:val="36"/>
+          <w:lang w:val="en-GB"/>
+        </w:rPr>
       </w:r>
     </w:p>
     <w:p>
@@ -3821,7 +3943,17 @@
         </w:rPr>
       </w:pPr>
       <w:r>
-        <w:rPr/>
+        <w:rPr>
+          <w:rFonts w:eastAsia="Noto Sans CJK SC" w:cs="Lohit Devanagari" w:ascii="Arial;Arial MSFontService;sans-serif" w:hAnsi="Arial;Arial MSFontService;sans-serif"/>
+          <w:b/>
+          <w:bCs/>
+          <w:i w:val="false"/>
+          <w:caps w:val="false"/>
+          <w:smallCaps w:val="false"/>
+          <w:sz w:val="24"/>
+          <w:szCs w:val="36"/>
+          <w:lang w:val="en-GB"/>
+        </w:rPr>
       </w:r>
     </w:p>
     <w:p>
@@ -3845,7 +3977,17 @@
         </w:rPr>
       </w:pPr>
       <w:r>
-        <w:rPr/>
+        <w:rPr>
+          <w:rFonts w:eastAsia="Noto Sans CJK SC" w:cs="Lohit Devanagari" w:ascii="Arial;Arial MSFontService;sans-serif" w:hAnsi="Arial;Arial MSFontService;sans-serif"/>
+          <w:b/>
+          <w:bCs/>
+          <w:i w:val="false"/>
+          <w:caps w:val="false"/>
+          <w:smallCaps w:val="false"/>
+          <w:sz w:val="24"/>
+          <w:szCs w:val="36"/>
+          <w:lang w:val="en-GB"/>
+        </w:rPr>
       </w:r>
     </w:p>
     <w:p>
@@ -3904,7 +4046,17 @@
         </w:rPr>
       </w:pPr>
       <w:r>
-        <w:rPr/>
+        <w:rPr>
+          <w:rFonts w:eastAsia="Noto Sans CJK SC" w:cs="Lohit Devanagari" w:ascii="Arial;Arial MSFontService;sans-serif" w:hAnsi="Arial;Arial MSFontService;sans-serif"/>
+          <w:b/>
+          <w:bCs/>
+          <w:i w:val="false"/>
+          <w:caps w:val="false"/>
+          <w:smallCaps w:val="false"/>
+          <w:sz w:val="24"/>
+          <w:szCs w:val="36"/>
+          <w:lang w:val="en-GB"/>
+        </w:rPr>
       </w:r>
     </w:p>
     <w:p>
@@ -3965,7 +4117,17 @@
         </w:rPr>
       </w:pPr>
       <w:r>
-        <w:rPr/>
+        <w:rPr>
+          <w:rFonts w:eastAsia="Noto Sans CJK SC" w:cs="Lohit Devanagari" w:ascii="Arial;Arial MSFontService;sans-serif" w:hAnsi="Arial;Arial MSFontService;sans-serif"/>
+          <w:b/>
+          <w:bCs/>
+          <w:i w:val="false"/>
+          <w:caps w:val="false"/>
+          <w:smallCaps w:val="false"/>
+          <w:sz w:val="24"/>
+          <w:szCs w:val="36"/>
+          <w:lang w:val="en-GB"/>
+        </w:rPr>
       </w:r>
     </w:p>
     <w:p>

</xml_diff>

<commit_message>
added stuff on IMD and OSM speed limit s
</commit_message>
<xml_diff>
--- a/output/Drafts/21_03_19_Methods.docx
+++ b/output/Drafts/21_03_19_Methods.docx
@@ -1222,6 +1222,848 @@
           <w:bCs w:val="false"/>
         </w:rPr>
         <w:t xml:space="preserve">Lengths - ?  </w:t>
+      </w:r>
+    </w:p>
+    <w:p>
+      <w:pPr>
+        <w:pStyle w:val="TextBody"/>
+        <w:bidi w:val="0"/>
+        <w:jc w:val="left"/>
+        <w:rPr>
+          <w:rFonts w:ascii="Arial;Arial MSFontService;sans-serif" w:hAnsi="Arial;Arial MSFontService;sans-serif" w:eastAsia="Noto Sans CJK SC" w:cs="Lohit Devanagari"/>
+          <w:b/>
+          <w:b/>
+          <w:bCs/>
+          <w:i w:val="false"/>
+          <w:i w:val="false"/>
+          <w:caps w:val="false"/>
+          <w:smallCaps w:val="false"/>
+          <w:sz w:val="24"/>
+          <w:szCs w:val="36"/>
+          <w:lang w:val="en-GB"/>
+        </w:rPr>
+      </w:pPr>
+      <w:r>
+        <w:rPr>
+          <w:rFonts w:eastAsia="Noto Sans CJK SC" w:cs="Lohit Devanagari" w:ascii="Arial;Arial MSFontService;sans-serif" w:hAnsi="Arial;Arial MSFontService;sans-serif"/>
+          <w:b/>
+          <w:bCs/>
+          <w:i w:val="false"/>
+          <w:caps w:val="false"/>
+          <w:smallCaps w:val="false"/>
+          <w:sz w:val="24"/>
+          <w:szCs w:val="36"/>
+          <w:lang w:val="en-GB"/>
+        </w:rPr>
+        <w:t>OSM speed data</w:t>
+      </w:r>
+    </w:p>
+    <w:p>
+      <w:pPr>
+        <w:pStyle w:val="TextBody"/>
+        <w:bidi w:val="0"/>
+        <w:jc w:val="left"/>
+        <w:rPr>
+          <w:rFonts w:ascii="Arial;Arial MSFontService;sans-serif" w:hAnsi="Arial;Arial MSFontService;sans-serif" w:eastAsia="Noto Sans CJK SC" w:cs="Lohit Devanagari"/>
+          <w:b w:val="false"/>
+          <w:b w:val="false"/>
+          <w:bCs w:val="false"/>
+          <w:i w:val="false"/>
+          <w:i w:val="false"/>
+          <w:caps w:val="false"/>
+          <w:smallCaps w:val="false"/>
+          <w:sz w:val="24"/>
+          <w:szCs w:val="36"/>
+          <w:lang w:val="en-GB"/>
+        </w:rPr>
+      </w:pPr>
+      <w:r>
+        <w:rPr>
+          <w:rFonts w:eastAsia="Noto Sans CJK SC" w:cs="Lohit Devanagari" w:ascii="Arial;Arial MSFontService;sans-serif" w:hAnsi="Arial;Arial MSFontService;sans-serif"/>
+          <w:b w:val="false"/>
+          <w:bCs w:val="false"/>
+          <w:i w:val="false"/>
+          <w:caps w:val="false"/>
+          <w:smallCaps w:val="false"/>
+          <w:sz w:val="24"/>
+          <w:szCs w:val="36"/>
+          <w:lang w:val="en-GB"/>
+        </w:rPr>
+        <w:t xml:space="preserve">Historical OSM data from ???2019 was downloaded This was read into R using osmextract package.  Having transformed the data to the British National Grid, it was spatial limited to within the outer boundary of the 33 London Boroughs using st_intersection.  Observations that had the following values in the OSM category highway were kept( "primary", "residential", "trunk", "trunk_link", "service", "unclassified", "tertiary", "secondary", "tertiary_link", "secondary_link", "primary_link", "living_street") whereas others such as motorway, escalator, proposed, bridleway, footway etc were dropped.  This should have resuled in all waterways, aerialways and railways being dropped.  </w:t>
+      </w:r>
+    </w:p>
+    <w:p>
+      <w:pPr>
+        <w:pStyle w:val="TextBody"/>
+        <w:bidi w:val="0"/>
+        <w:jc w:val="left"/>
+        <w:rPr>
+          <w:rFonts w:ascii="Arial;Arial MSFontService;sans-serif" w:hAnsi="Arial;Arial MSFontService;sans-serif" w:eastAsia="Noto Sans CJK SC" w:cs="Lohit Devanagari"/>
+          <w:b w:val="false"/>
+          <w:b w:val="false"/>
+          <w:bCs w:val="false"/>
+          <w:i w:val="false"/>
+          <w:i w:val="false"/>
+          <w:caps w:val="false"/>
+          <w:smallCaps w:val="false"/>
+          <w:sz w:val="24"/>
+          <w:szCs w:val="36"/>
+          <w:lang w:val="en-GB"/>
+        </w:rPr>
+      </w:pPr>
+      <w:r>
+        <w:rPr>
+          <w:rFonts w:eastAsia="Noto Sans CJK SC" w:cs="Lohit Devanagari" w:ascii="Arial;Arial MSFontService;sans-serif" w:hAnsi="Arial;Arial MSFontService;sans-serif"/>
+          <w:b w:val="false"/>
+          <w:bCs w:val="false"/>
+          <w:i w:val="false"/>
+          <w:caps w:val="false"/>
+          <w:smallCaps w:val="false"/>
+          <w:sz w:val="24"/>
+          <w:szCs w:val="36"/>
+          <w:lang w:val="en-GB"/>
+        </w:rPr>
+      </w:r>
+    </w:p>
+    <w:p>
+      <w:pPr>
+        <w:pStyle w:val="TextBody"/>
+        <w:bidi w:val="0"/>
+        <w:jc w:val="left"/>
+        <w:rPr>
+          <w:rFonts w:ascii="Arial;Arial MSFontService;sans-serif" w:hAnsi="Arial;Arial MSFontService;sans-serif" w:eastAsia="Noto Sans CJK SC" w:cs="Lohit Devanagari"/>
+          <w:b w:val="false"/>
+          <w:b w:val="false"/>
+          <w:bCs w:val="false"/>
+          <w:i w:val="false"/>
+          <w:i w:val="false"/>
+          <w:caps w:val="false"/>
+          <w:smallCaps w:val="false"/>
+          <w:sz w:val="24"/>
+          <w:szCs w:val="36"/>
+          <w:lang w:val="en-GB"/>
+        </w:rPr>
+      </w:pPr>
+      <w:r>
+        <w:rPr>
+          <w:rFonts w:eastAsia="Noto Sans CJK SC" w:cs="Lohit Devanagari" w:ascii="Arial;Arial MSFontService;sans-serif" w:hAnsi="Arial;Arial MSFontService;sans-serif"/>
+          <w:b w:val="false"/>
+          <w:bCs w:val="false"/>
+          <w:i w:val="false"/>
+          <w:caps w:val="false"/>
+          <w:smallCaps w:val="false"/>
+          <w:sz w:val="24"/>
+          <w:szCs w:val="36"/>
+          <w:lang w:val="en-GB"/>
+        </w:rPr>
+        <w:t>The ‘maxspeed’ variable was examine. All observations that had “NA” for maxspeed were dropped as were those labelled as nationa</w:t>
+      </w:r>
+      <w:r>
+        <w:rPr>
+          <w:rFonts w:eastAsia="Noto Sans CJK SC" w:cs="Lohit Devanagari" w:ascii="Arial;Arial MSFontService;sans-serif" w:hAnsi="Arial;Arial MSFontService;sans-serif"/>
+          <w:b w:val="false"/>
+          <w:bCs w:val="false"/>
+          <w:i w:val="false"/>
+          <w:caps w:val="false"/>
+          <w:smallCaps w:val="false"/>
+          <w:sz w:val="24"/>
+          <w:szCs w:val="36"/>
+          <w:lang w:val="en-GB"/>
+        </w:rPr>
+        <w:t>l</w:t>
+      </w:r>
+      <w:r>
+        <w:rPr>
+          <w:rFonts w:eastAsia="Noto Sans CJK SC" w:cs="Lohit Devanagari" w:ascii="Arial;Arial MSFontService;sans-serif" w:hAnsi="Arial;Arial MSFontService;sans-serif"/>
+          <w:b w:val="false"/>
+          <w:bCs w:val="false"/>
+          <w:i w:val="false"/>
+          <w:caps w:val="false"/>
+          <w:smallCaps w:val="false"/>
+          <w:sz w:val="24"/>
+          <w:szCs w:val="36"/>
+          <w:lang w:val="en-GB"/>
+        </w:rPr>
+        <w:t>, signal and variable leaving 71</w:t>
+      </w:r>
+      <w:r>
+        <w:rPr>
+          <w:rFonts w:eastAsia="Noto Sans CJK SC" w:cs="Lohit Devanagari" w:ascii="Arial;Arial MSFontService;sans-serif" w:hAnsi="Arial;Arial MSFontService;sans-serif"/>
+          <w:b w:val="false"/>
+          <w:bCs w:val="false"/>
+          <w:i w:val="false"/>
+          <w:caps w:val="false"/>
+          <w:smallCaps w:val="false"/>
+          <w:sz w:val="24"/>
+          <w:szCs w:val="36"/>
+          <w:lang w:val="en-GB"/>
+        </w:rPr>
+        <w:t>660</w:t>
+      </w:r>
+      <w:r>
+        <w:rPr>
+          <w:rFonts w:eastAsia="Noto Sans CJK SC" w:cs="Lohit Devanagari" w:ascii="Arial;Arial MSFontService;sans-serif" w:hAnsi="Arial;Arial MSFontService;sans-serif"/>
+          <w:b w:val="false"/>
+          <w:bCs w:val="false"/>
+          <w:i w:val="false"/>
+          <w:caps w:val="false"/>
+          <w:smallCaps w:val="false"/>
+          <w:sz w:val="24"/>
+          <w:szCs w:val="36"/>
+          <w:lang w:val="en-GB"/>
+        </w:rPr>
+        <w:t xml:space="preserve"> observations.  The resulting values for maxspeed were wrangled to obtain the speed in numeric miles per hour that was grouped into 10mph increments.   </w:t>
+      </w:r>
+    </w:p>
+    <w:p>
+      <w:pPr>
+        <w:pStyle w:val="TextBody"/>
+        <w:bidi w:val="0"/>
+        <w:jc w:val="left"/>
+        <w:rPr>
+          <w:rFonts w:ascii="Arial;Arial MSFontService;sans-serif" w:hAnsi="Arial;Arial MSFontService;sans-serif" w:eastAsia="Noto Sans CJK SC" w:cs="Lohit Devanagari"/>
+          <w:b w:val="false"/>
+          <w:b w:val="false"/>
+          <w:bCs w:val="false"/>
+          <w:i w:val="false"/>
+          <w:i w:val="false"/>
+          <w:caps w:val="false"/>
+          <w:smallCaps w:val="false"/>
+          <w:sz w:val="24"/>
+          <w:szCs w:val="36"/>
+          <w:lang w:val="en-GB"/>
+        </w:rPr>
+      </w:pPr>
+      <w:r>
+        <w:rPr>
+          <w:rFonts w:eastAsia="Noto Sans CJK SC" w:cs="Lohit Devanagari" w:ascii="Arial;Arial MSFontService;sans-serif" w:hAnsi="Arial;Arial MSFontService;sans-serif"/>
+          <w:b w:val="false"/>
+          <w:bCs w:val="false"/>
+          <w:i w:val="false"/>
+          <w:caps w:val="false"/>
+          <w:smallCaps w:val="false"/>
+          <w:sz w:val="24"/>
+          <w:szCs w:val="36"/>
+          <w:lang w:val="en-GB"/>
+        </w:rPr>
+      </w:r>
+    </w:p>
+    <w:p>
+      <w:pPr>
+        <w:pStyle w:val="TextBody"/>
+        <w:bidi w:val="0"/>
+        <w:jc w:val="left"/>
+        <w:rPr>
+          <w:rFonts w:ascii="Arial;Arial MSFontService;sans-serif" w:hAnsi="Arial;Arial MSFontService;sans-serif" w:eastAsia="Noto Sans CJK SC" w:cs="Lohit Devanagari"/>
+          <w:b w:val="false"/>
+          <w:b w:val="false"/>
+          <w:bCs w:val="false"/>
+          <w:i w:val="false"/>
+          <w:i w:val="false"/>
+          <w:caps w:val="false"/>
+          <w:smallCaps w:val="false"/>
+          <w:sz w:val="24"/>
+          <w:szCs w:val="36"/>
+          <w:lang w:val="en-GB"/>
+        </w:rPr>
+      </w:pPr>
+      <w:r>
+        <w:rPr>
+          <w:rFonts w:eastAsia="Noto Sans CJK SC" w:cs="Lohit Devanagari" w:ascii="Arial;Arial MSFontService;sans-serif" w:hAnsi="Arial;Arial MSFontService;sans-serif"/>
+          <w:b w:val="false"/>
+          <w:bCs w:val="false"/>
+          <w:i w:val="false"/>
+          <w:caps w:val="false"/>
+          <w:smallCaps w:val="false"/>
+          <w:sz w:val="24"/>
+          <w:szCs w:val="36"/>
+          <w:lang w:val="en-GB"/>
+        </w:rPr>
+        <w:t xml:space="preserve">Usual practice in the UK for a </w:t>
+      </w:r>
+      <w:r>
+        <w:rPr>
+          <w:rFonts w:eastAsia="Noto Sans CJK SC" w:cs="Lohit Devanagari" w:ascii="Arial;Arial MSFontService;sans-serif" w:hAnsi="Arial;Arial MSFontService;sans-serif"/>
+          <w:b w:val="false"/>
+          <w:bCs w:val="false"/>
+          <w:i w:val="false"/>
+          <w:caps w:val="false"/>
+          <w:smallCaps w:val="false"/>
+          <w:sz w:val="24"/>
+          <w:szCs w:val="36"/>
+          <w:lang w:val="en-GB"/>
+        </w:rPr>
+        <w:t xml:space="preserve">highway </w:t>
+      </w:r>
+      <w:r>
+        <w:rPr>
+          <w:rFonts w:eastAsia="Noto Sans CJK SC" w:cs="Lohit Devanagari" w:ascii="Arial;Arial MSFontService;sans-serif" w:hAnsi="Arial;Arial MSFontService;sans-serif"/>
+          <w:b w:val="false"/>
+          <w:bCs w:val="false"/>
+          <w:i w:val="false"/>
+          <w:caps w:val="false"/>
+          <w:smallCaps w:val="false"/>
+          <w:sz w:val="24"/>
+          <w:szCs w:val="36"/>
+          <w:lang w:val="en-GB"/>
+        </w:rPr>
+        <w:t xml:space="preserve">lane width is 3.65m (Manual for Streets 2, </w:t>
+      </w:r>
+      <w:r>
+        <w:rPr>
+          <w:rFonts w:eastAsia="Noto Sans CJK SC" w:cs="Lohit Devanagari" w:ascii="Arial;Arial MSFontService;sans-serif" w:hAnsi="Arial;Arial MSFontService;sans-serif"/>
+          <w:b w:val="false"/>
+          <w:bCs w:val="false"/>
+          <w:i w:val="false"/>
+          <w:caps w:val="false"/>
+          <w:smallCaps w:val="false"/>
+          <w:sz w:val="24"/>
+          <w:szCs w:val="36"/>
+          <w:lang w:val="en-GB"/>
+        </w:rPr>
+        <w:t>pg 53</w:t>
+      </w:r>
+      <w:r>
+        <w:rPr>
+          <w:rFonts w:eastAsia="Noto Sans CJK SC" w:cs="Lohit Devanagari" w:ascii="Arial;Arial MSFontService;sans-serif" w:hAnsi="Arial;Arial MSFontService;sans-serif"/>
+          <w:b w:val="false"/>
+          <w:bCs w:val="false"/>
+          <w:i w:val="false"/>
+          <w:caps w:val="false"/>
+          <w:smallCaps w:val="false"/>
+          <w:sz w:val="24"/>
+          <w:szCs w:val="36"/>
+          <w:lang w:val="en-GB"/>
+        </w:rPr>
+        <w:t xml:space="preserve">) but this is dependent on </w:t>
+      </w:r>
+      <w:r>
+        <w:rPr>
+          <w:rFonts w:eastAsia="Noto Sans CJK SC" w:cs="Lohit Devanagari" w:ascii="Arial;Arial MSFontService;sans-serif" w:hAnsi="Arial;Arial MSFontService;sans-serif"/>
+          <w:b w:val="false"/>
+          <w:bCs w:val="false"/>
+          <w:i w:val="false"/>
+          <w:caps w:val="false"/>
+          <w:smallCaps w:val="false"/>
+          <w:sz w:val="24"/>
+          <w:szCs w:val="36"/>
+          <w:lang w:val="en-GB"/>
+        </w:rPr>
+        <w:t xml:space="preserve">multiple factors such as </w:t>
+      </w:r>
+      <w:r>
+        <w:rPr>
+          <w:rFonts w:eastAsia="Noto Sans CJK SC" w:cs="Lohit Devanagari" w:ascii="Arial;Arial MSFontService;sans-serif" w:hAnsi="Arial;Arial MSFontService;sans-serif"/>
+          <w:b w:val="false"/>
+          <w:bCs w:val="false"/>
+          <w:i w:val="false"/>
+          <w:caps w:val="false"/>
+          <w:smallCaps w:val="false"/>
+          <w:sz w:val="24"/>
+          <w:szCs w:val="36"/>
+          <w:lang w:val="en-GB"/>
+        </w:rPr>
+        <w:t xml:space="preserve">traffic volume and composition.  </w:t>
+      </w:r>
+      <w:r>
+        <w:rPr>
+          <w:rFonts w:eastAsia="Noto Sans CJK SC" w:cs="Lohit Devanagari" w:ascii="Arial;Arial MSFontService;sans-serif" w:hAnsi="Arial;Arial MSFontService;sans-serif"/>
+          <w:b w:val="false"/>
+          <w:bCs w:val="false"/>
+          <w:i w:val="false"/>
+          <w:caps w:val="false"/>
+          <w:smallCaps w:val="false"/>
+          <w:sz w:val="24"/>
+          <w:szCs w:val="36"/>
+          <w:lang w:val="en-GB"/>
+        </w:rPr>
+        <w:t xml:space="preserve">The absolute minimum for </w:t>
+      </w:r>
+      <w:r>
+        <w:rPr>
+          <w:rFonts w:eastAsia="Noto Sans CJK SC" w:cs="Lohit Devanagari" w:ascii="Arial;Arial MSFontService;sans-serif" w:hAnsi="Arial;Arial MSFontService;sans-serif"/>
+          <w:b w:val="false"/>
+          <w:bCs w:val="false"/>
+          <w:i w:val="false"/>
+          <w:caps w:val="false"/>
+          <w:smallCaps w:val="false"/>
+          <w:sz w:val="24"/>
+          <w:szCs w:val="36"/>
+          <w:lang w:val="en-GB"/>
+        </w:rPr>
+        <w:t xml:space="preserve">cycle lanes and tracks is between </w:t>
+      </w:r>
+      <w:r>
+        <w:rPr>
+          <w:rFonts w:eastAsia="Noto Sans CJK SC" w:cs="Lohit Devanagari" w:ascii="Arial;Arial MSFontService;sans-serif" w:hAnsi="Arial;Arial MSFontService;sans-serif"/>
+          <w:b w:val="false"/>
+          <w:bCs w:val="false"/>
+          <w:i w:val="false"/>
+          <w:caps w:val="false"/>
+          <w:smallCaps w:val="false"/>
+          <w:sz w:val="24"/>
+          <w:szCs w:val="36"/>
+          <w:lang w:val="en-GB"/>
+        </w:rPr>
+        <w:t>1.5</w:t>
+      </w:r>
+      <w:r>
+        <w:rPr>
+          <w:rFonts w:eastAsia="Noto Sans CJK SC" w:cs="Lohit Devanagari" w:ascii="Arial;Arial MSFontService;sans-serif" w:hAnsi="Arial;Arial MSFontService;sans-serif"/>
+          <w:b w:val="false"/>
+          <w:bCs w:val="false"/>
+          <w:i w:val="false"/>
+          <w:caps w:val="false"/>
+          <w:smallCaps w:val="false"/>
+          <w:sz w:val="24"/>
+          <w:szCs w:val="36"/>
+          <w:lang w:val="en-GB"/>
+        </w:rPr>
+        <w:t xml:space="preserve"> and </w:t>
+      </w:r>
+      <w:r>
+        <w:rPr>
+          <w:rFonts w:eastAsia="Noto Sans CJK SC" w:cs="Lohit Devanagari" w:ascii="Arial;Arial MSFontService;sans-serif" w:hAnsi="Arial;Arial MSFontService;sans-serif"/>
+          <w:b w:val="false"/>
+          <w:bCs w:val="false"/>
+          <w:i w:val="false"/>
+          <w:caps w:val="false"/>
+          <w:smallCaps w:val="false"/>
+          <w:sz w:val="24"/>
+          <w:szCs w:val="36"/>
+          <w:lang w:val="en-GB"/>
+        </w:rPr>
+        <w:t>3</w:t>
+      </w:r>
+      <w:r>
+        <w:rPr>
+          <w:rFonts w:eastAsia="Noto Sans CJK SC" w:cs="Lohit Devanagari" w:ascii="Arial;Arial MSFontService;sans-serif" w:hAnsi="Arial;Arial MSFontService;sans-serif"/>
+          <w:b w:val="false"/>
+          <w:bCs w:val="false"/>
+          <w:i w:val="false"/>
+          <w:caps w:val="false"/>
+          <w:smallCaps w:val="false"/>
+          <w:sz w:val="24"/>
+          <w:szCs w:val="36"/>
+          <w:lang w:val="en-GB"/>
+        </w:rPr>
+        <w:t xml:space="preserve"> metr</w:t>
+      </w:r>
+      <w:r>
+        <w:rPr>
+          <w:rFonts w:eastAsia="Noto Sans CJK SC" w:cs="Lohit Devanagari" w:ascii="Arial;Arial MSFontService;sans-serif" w:hAnsi="Arial;Arial MSFontService;sans-serif"/>
+          <w:b w:val="false"/>
+          <w:bCs w:val="false"/>
+          <w:i w:val="false"/>
+          <w:caps w:val="false"/>
+          <w:smallCaps w:val="false"/>
+          <w:sz w:val="24"/>
+          <w:szCs w:val="36"/>
+          <w:lang w:val="en-GB"/>
+        </w:rPr>
+        <w:t>e</w:t>
+      </w:r>
+      <w:r>
+        <w:rPr>
+          <w:rFonts w:eastAsia="Noto Sans CJK SC" w:cs="Lohit Devanagari" w:ascii="Arial;Arial MSFontService;sans-serif" w:hAnsi="Arial;Arial MSFontService;sans-serif"/>
+          <w:b w:val="false"/>
+          <w:bCs w:val="false"/>
+          <w:i w:val="false"/>
+          <w:caps w:val="false"/>
+          <w:smallCaps w:val="false"/>
+          <w:sz w:val="24"/>
+          <w:szCs w:val="36"/>
+          <w:lang w:val="en-GB"/>
+        </w:rPr>
+        <w:t xml:space="preserve">s </w:t>
+      </w:r>
+      <w:r>
+        <w:rPr>
+          <w:rFonts w:eastAsia="Noto Sans CJK SC" w:cs="Lohit Devanagari" w:ascii="Arial;Arial MSFontService;sans-serif" w:hAnsi="Arial;Arial MSFontService;sans-serif"/>
+          <w:b w:val="false"/>
+          <w:bCs w:val="false"/>
+          <w:i w:val="false"/>
+          <w:caps w:val="false"/>
+          <w:smallCaps w:val="false"/>
+          <w:sz w:val="24"/>
+          <w:szCs w:val="36"/>
+          <w:lang w:val="en-GB"/>
+        </w:rPr>
+        <w:t xml:space="preserve">depending on direction and cycle flow </w:t>
+      </w:r>
+      <w:r>
+        <w:rPr>
+          <w:rFonts w:eastAsia="Noto Sans CJK SC" w:cs="Lohit Devanagari" w:ascii="Arial;Arial MSFontService;sans-serif" w:hAnsi="Arial;Arial MSFontService;sans-serif"/>
+          <w:b w:val="false"/>
+          <w:bCs w:val="false"/>
+          <w:i w:val="false"/>
+          <w:caps w:val="false"/>
+          <w:smallCaps w:val="false"/>
+          <w:sz w:val="24"/>
+          <w:szCs w:val="36"/>
+          <w:lang w:val="en-GB"/>
+        </w:rPr>
+        <w:t xml:space="preserve">(LTN 1/20 pg 43).  </w:t>
+      </w:r>
+    </w:p>
+    <w:p>
+      <w:pPr>
+        <w:pStyle w:val="TextBody"/>
+        <w:bidi w:val="0"/>
+        <w:jc w:val="left"/>
+        <w:rPr>
+          <w:rFonts w:ascii="Arial;Arial MSFontService;sans-serif" w:hAnsi="Arial;Arial MSFontService;sans-serif" w:eastAsia="Noto Sans CJK SC" w:cs="Lohit Devanagari"/>
+          <w:b w:val="false"/>
+          <w:b w:val="false"/>
+          <w:bCs w:val="false"/>
+          <w:i w:val="false"/>
+          <w:i w:val="false"/>
+          <w:caps w:val="false"/>
+          <w:smallCaps w:val="false"/>
+          <w:sz w:val="24"/>
+          <w:szCs w:val="36"/>
+          <w:lang w:val="en-GB"/>
+        </w:rPr>
+      </w:pPr>
+      <w:r>
+        <w:rPr>
+          <w:rFonts w:eastAsia="Noto Sans CJK SC" w:cs="Lohit Devanagari" w:ascii="Arial;Arial MSFontService;sans-serif" w:hAnsi="Arial;Arial MSFontService;sans-serif"/>
+          <w:b w:val="false"/>
+          <w:bCs w:val="false"/>
+          <w:i w:val="false"/>
+          <w:caps w:val="false"/>
+          <w:smallCaps w:val="false"/>
+          <w:sz w:val="24"/>
+          <w:szCs w:val="36"/>
+          <w:lang w:val="en-GB"/>
+        </w:rPr>
+        <w:t>CID lane is sptially located at the nearside kerb – so CID buffer needs to be 3-6m</w:t>
+      </w:r>
+    </w:p>
+    <w:p>
+      <w:pPr>
+        <w:pStyle w:val="TextBody"/>
+        <w:bidi w:val="0"/>
+        <w:jc w:val="left"/>
+        <w:rPr>
+          <w:rFonts w:ascii="Arial;Arial MSFontService;sans-serif" w:hAnsi="Arial;Arial MSFontService;sans-serif" w:eastAsia="Noto Sans CJK SC" w:cs="Lohit Devanagari"/>
+          <w:b w:val="false"/>
+          <w:b w:val="false"/>
+          <w:bCs w:val="false"/>
+          <w:i w:val="false"/>
+          <w:i w:val="false"/>
+          <w:caps w:val="false"/>
+          <w:smallCaps w:val="false"/>
+          <w:sz w:val="24"/>
+          <w:szCs w:val="36"/>
+          <w:lang w:val="en-GB"/>
+        </w:rPr>
+      </w:pPr>
+      <w:r>
+        <w:rPr>
+          <w:rFonts w:eastAsia="Noto Sans CJK SC" w:cs="Lohit Devanagari" w:ascii="Arial;Arial MSFontService;sans-serif" w:hAnsi="Arial;Arial MSFontService;sans-serif"/>
+          <w:b w:val="false"/>
+          <w:bCs w:val="false"/>
+          <w:i w:val="false"/>
+          <w:caps w:val="false"/>
+          <w:smallCaps w:val="false"/>
+          <w:sz w:val="24"/>
+          <w:szCs w:val="36"/>
+          <w:lang w:val="en-GB"/>
+        </w:rPr>
+        <w:t xml:space="preserve">highway speed limit lines in general are mapped to centre line of road </w:t>
+      </w:r>
+    </w:p>
+    <w:p>
+      <w:pPr>
+        <w:pStyle w:val="TextBody"/>
+        <w:bidi w:val="0"/>
+        <w:jc w:val="left"/>
+        <w:rPr>
+          <w:rFonts w:ascii="Arial;Arial MSFontService;sans-serif" w:hAnsi="Arial;Arial MSFontService;sans-serif" w:eastAsia="Noto Sans CJK SC" w:cs="Lohit Devanagari"/>
+          <w:b w:val="false"/>
+          <w:b w:val="false"/>
+          <w:bCs w:val="false"/>
+          <w:i w:val="false"/>
+          <w:i w:val="false"/>
+          <w:caps w:val="false"/>
+          <w:smallCaps w:val="false"/>
+          <w:sz w:val="24"/>
+          <w:szCs w:val="36"/>
+          <w:lang w:val="en-GB"/>
+        </w:rPr>
+      </w:pPr>
+      <w:r>
+        <w:rPr>
+          <w:rFonts w:eastAsia="Noto Sans CJK SC" w:cs="Lohit Devanagari" w:ascii="Arial;Arial MSFontService;sans-serif" w:hAnsi="Arial;Arial MSFontService;sans-serif"/>
+          <w:b w:val="false"/>
+          <w:bCs w:val="false"/>
+          <w:i w:val="false"/>
+          <w:caps w:val="false"/>
+          <w:smallCaps w:val="false"/>
+          <w:sz w:val="24"/>
+          <w:szCs w:val="36"/>
+          <w:lang w:val="en-GB"/>
+        </w:rPr>
+        <w:t xml:space="preserve">so </w:t>
+      </w:r>
+      <w:r>
+        <w:rPr>
+          <w:rFonts w:eastAsia="Noto Sans CJK SC" w:cs="Lohit Devanagari" w:ascii="Arial;Arial MSFontService;sans-serif" w:hAnsi="Arial;Arial MSFontService;sans-serif"/>
+          <w:b w:val="false"/>
+          <w:bCs w:val="false"/>
+          <w:i w:val="false"/>
+          <w:caps w:val="false"/>
+          <w:smallCaps w:val="false"/>
+          <w:sz w:val="24"/>
+          <w:szCs w:val="36"/>
+          <w:lang w:val="en-GB"/>
+        </w:rPr>
+        <w:t xml:space="preserve">single lane road buffer should be </w:t>
+      </w:r>
+      <w:r>
+        <w:rPr>
+          <w:rFonts w:eastAsia="Noto Sans CJK SC" w:cs="Lohit Devanagari" w:ascii="Arial;Arial MSFontService;sans-serif" w:hAnsi="Arial;Arial MSFontService;sans-serif"/>
+          <w:b w:val="false"/>
+          <w:bCs w:val="false"/>
+          <w:i w:val="false"/>
+          <w:caps w:val="false"/>
+          <w:smallCaps w:val="false"/>
+          <w:sz w:val="24"/>
+          <w:szCs w:val="36"/>
+          <w:lang w:val="en-GB"/>
+        </w:rPr>
+        <w:t>3.65</w:t>
+      </w:r>
+      <w:r>
+        <w:rPr>
+          <w:rFonts w:eastAsia="Noto Sans CJK SC" w:cs="Lohit Devanagari" w:ascii="Arial;Arial MSFontService;sans-serif" w:hAnsi="Arial;Arial MSFontService;sans-serif"/>
+          <w:b w:val="false"/>
+          <w:bCs w:val="false"/>
+          <w:i w:val="false"/>
+          <w:caps w:val="false"/>
+          <w:smallCaps w:val="false"/>
+          <w:sz w:val="24"/>
+          <w:szCs w:val="36"/>
+          <w:lang w:val="en-GB"/>
+        </w:rPr>
+        <w:t xml:space="preserve">m, </w:t>
+      </w:r>
+      <w:r>
+        <w:rPr>
+          <w:rFonts w:eastAsia="Noto Sans CJK SC" w:cs="Lohit Devanagari" w:ascii="Arial;Arial MSFontService;sans-serif" w:hAnsi="Arial;Arial MSFontService;sans-serif"/>
+          <w:b w:val="false"/>
+          <w:bCs w:val="false"/>
+          <w:i w:val="false"/>
+          <w:caps w:val="false"/>
+          <w:smallCaps w:val="false"/>
+          <w:sz w:val="24"/>
+          <w:szCs w:val="36"/>
+          <w:lang w:val="en-GB"/>
+        </w:rPr>
+        <w:t xml:space="preserve">two way road would be 7.3 and then more than one lane would need to be wider.  </w:t>
+      </w:r>
+    </w:p>
+    <w:p>
+      <w:pPr>
+        <w:pStyle w:val="TextBody"/>
+        <w:bidi w:val="0"/>
+        <w:jc w:val="left"/>
+        <w:rPr>
+          <w:rFonts w:ascii="Arial;Arial MSFontService;sans-serif" w:hAnsi="Arial;Arial MSFontService;sans-serif" w:eastAsia="Noto Sans CJK SC" w:cs="Lohit Devanagari"/>
+          <w:b w:val="false"/>
+          <w:b w:val="false"/>
+          <w:bCs w:val="false"/>
+          <w:i w:val="false"/>
+          <w:i w:val="false"/>
+          <w:caps w:val="false"/>
+          <w:smallCaps w:val="false"/>
+          <w:sz w:val="24"/>
+          <w:szCs w:val="36"/>
+          <w:lang w:val="en-GB"/>
+        </w:rPr>
+      </w:pPr>
+      <w:r>
+        <w:rPr>
+          <w:rFonts w:eastAsia="Noto Sans CJK SC" w:cs="Lohit Devanagari" w:ascii="Arial;Arial MSFontService;sans-serif" w:hAnsi="Arial;Arial MSFontService;sans-serif"/>
+          <w:b w:val="false"/>
+          <w:bCs w:val="false"/>
+          <w:i w:val="false"/>
+          <w:caps w:val="false"/>
+          <w:smallCaps w:val="false"/>
+          <w:sz w:val="24"/>
+          <w:szCs w:val="36"/>
+          <w:lang w:val="en-GB"/>
+        </w:rPr>
+      </w:r>
+    </w:p>
+    <w:p>
+      <w:pPr>
+        <w:pStyle w:val="TextBody"/>
+        <w:bidi w:val="0"/>
+        <w:jc w:val="left"/>
+        <w:rPr>
+          <w:rFonts w:ascii="Arial;Arial MSFontService;sans-serif" w:hAnsi="Arial;Arial MSFontService;sans-serif" w:eastAsia="Noto Sans CJK SC" w:cs="Lohit Devanagari"/>
+          <w:b w:val="false"/>
+          <w:b w:val="false"/>
+          <w:bCs w:val="false"/>
+          <w:i w:val="false"/>
+          <w:i w:val="false"/>
+          <w:caps w:val="false"/>
+          <w:smallCaps w:val="false"/>
+          <w:sz w:val="24"/>
+          <w:szCs w:val="36"/>
+          <w:lang w:val="en-GB"/>
+        </w:rPr>
+      </w:pPr>
+      <w:r>
+        <w:rPr>
+          <w:rFonts w:eastAsia="Noto Sans CJK SC" w:cs="Lohit Devanagari" w:ascii="Arial;Arial MSFontService;sans-serif" w:hAnsi="Arial;Arial MSFontService;sans-serif"/>
+          <w:b w:val="false"/>
+          <w:bCs w:val="false"/>
+          <w:i w:val="false"/>
+          <w:caps w:val="false"/>
+          <w:smallCaps w:val="false"/>
+          <w:sz w:val="24"/>
+          <w:szCs w:val="36"/>
+          <w:lang w:val="en-GB"/>
+        </w:rPr>
+      </w:r>
+    </w:p>
+    <w:p>
+      <w:pPr>
+        <w:pStyle w:val="TextBody"/>
+        <w:bidi w:val="0"/>
+        <w:jc w:val="left"/>
+        <w:rPr>
+          <w:rFonts w:ascii="Arial;Arial MSFontService;sans-serif" w:hAnsi="Arial;Arial MSFontService;sans-serif" w:eastAsia="Noto Sans CJK SC" w:cs="Lohit Devanagari"/>
+          <w:b/>
+          <w:b/>
+          <w:bCs/>
+          <w:i w:val="false"/>
+          <w:i w:val="false"/>
+          <w:caps w:val="false"/>
+          <w:smallCaps w:val="false"/>
+          <w:sz w:val="24"/>
+          <w:szCs w:val="36"/>
+          <w:lang w:val="en-GB"/>
+        </w:rPr>
+      </w:pPr>
+      <w:r>
+        <w:rPr>
+          <w:rFonts w:eastAsia="Noto Sans CJK SC" w:cs="Lohit Devanagari" w:ascii="Arial;Arial MSFontService;sans-serif" w:hAnsi="Arial;Arial MSFontService;sans-serif"/>
+          <w:b/>
+          <w:bCs/>
+          <w:i w:val="false"/>
+          <w:caps w:val="false"/>
+          <w:smallCaps w:val="false"/>
+          <w:sz w:val="24"/>
+          <w:szCs w:val="36"/>
+          <w:lang w:val="en-GB"/>
+        </w:rPr>
+        <w:t>IMD data</w:t>
+      </w:r>
+    </w:p>
+    <w:p>
+      <w:pPr>
+        <w:pStyle w:val="TextBody"/>
+        <w:bidi w:val="0"/>
+        <w:jc w:val="left"/>
+        <w:rPr>
+          <w:rFonts w:ascii="Arial;Arial MSFontService;sans-serif" w:hAnsi="Arial;Arial MSFontService;sans-serif" w:eastAsia="Noto Sans CJK SC" w:cs="Lohit Devanagari"/>
+          <w:b/>
+          <w:b/>
+          <w:bCs/>
+          <w:i w:val="false"/>
+          <w:i w:val="false"/>
+          <w:caps w:val="false"/>
+          <w:smallCaps w:val="false"/>
+          <w:sz w:val="24"/>
+          <w:szCs w:val="36"/>
+          <w:lang w:val="en-GB"/>
+        </w:rPr>
+      </w:pPr>
+      <w:r>
+        <w:rPr>
+          <w:rFonts w:eastAsia="Noto Sans CJK SC" w:cs="Lohit Devanagari" w:ascii="Arial;Arial MSFontService;sans-serif" w:hAnsi="Arial;Arial MSFontService;sans-serif"/>
+          <w:b/>
+          <w:bCs/>
+          <w:i w:val="false"/>
+          <w:caps w:val="false"/>
+          <w:smallCaps w:val="false"/>
+          <w:sz w:val="24"/>
+          <w:szCs w:val="36"/>
+          <w:lang w:val="en-GB"/>
+        </w:rPr>
+        <w:t>- ons data</w:t>
+      </w:r>
+    </w:p>
+    <w:p>
+      <w:pPr>
+        <w:pStyle w:val="TextBody"/>
+        <w:bidi w:val="0"/>
+        <w:jc w:val="left"/>
+        <w:rPr>
+          <w:rFonts w:ascii="Arial;Arial MSFontService;sans-serif" w:hAnsi="Arial;Arial MSFontService;sans-serif" w:eastAsia="Noto Sans CJK SC" w:cs="Lohit Devanagari"/>
+          <w:b/>
+          <w:b/>
+          <w:bCs/>
+          <w:i w:val="false"/>
+          <w:i w:val="false"/>
+          <w:caps w:val="false"/>
+          <w:smallCaps w:val="false"/>
+          <w:sz w:val="24"/>
+          <w:szCs w:val="36"/>
+          <w:lang w:val="en-GB"/>
+        </w:rPr>
+      </w:pPr>
+      <w:r>
+        <w:rPr>
+          <w:rFonts w:eastAsia="Noto Sans CJK SC" w:cs="Lohit Devanagari" w:ascii="Arial;Arial MSFontService;sans-serif" w:hAnsi="Arial;Arial MSFontService;sans-serif"/>
+          <w:b/>
+          <w:bCs/>
+          <w:i w:val="false"/>
+          <w:caps w:val="false"/>
+          <w:smallCaps w:val="false"/>
+          <w:sz w:val="24"/>
+          <w:szCs w:val="36"/>
+          <w:lang w:val="en-GB"/>
+        </w:rPr>
+        <w:t>- used local authority combined average - ? rank ? Average score</w:t>
+      </w:r>
+    </w:p>
+    <w:p>
+      <w:pPr>
+        <w:pStyle w:val="TextBody"/>
+        <w:bidi w:val="0"/>
+        <w:jc w:val="left"/>
+        <w:rPr>
+          <w:rFonts w:ascii="Arial;Arial MSFontService;sans-serif" w:hAnsi="Arial;Arial MSFontService;sans-serif" w:eastAsia="Noto Sans CJK SC" w:cs="Lohit Devanagari"/>
+          <w:b/>
+          <w:b/>
+          <w:bCs/>
+          <w:i w:val="false"/>
+          <w:i w:val="false"/>
+          <w:caps w:val="false"/>
+          <w:smallCaps w:val="false"/>
+          <w:sz w:val="24"/>
+          <w:szCs w:val="36"/>
+          <w:lang w:val="en-GB"/>
+        </w:rPr>
+      </w:pPr>
+      <w:r>
+        <w:rPr>
+          <w:rFonts w:eastAsia="Noto Sans CJK SC" w:cs="Lohit Devanagari" w:ascii="Arial;Arial MSFontService;sans-serif" w:hAnsi="Arial;Arial MSFontService;sans-serif"/>
+          <w:b/>
+          <w:bCs/>
+          <w:i w:val="false"/>
+          <w:caps w:val="false"/>
+          <w:smallCaps w:val="false"/>
+          <w:sz w:val="24"/>
+          <w:szCs w:val="36"/>
+          <w:lang w:val="en-GB"/>
+        </w:rPr>
+        <w:t>- assigned each LA to the decile of deprivation</w:t>
       </w:r>
     </w:p>
     <w:p>

</xml_diff>